<commit_message>
version revisada por AR
</commit_message>
<xml_diff>
--- a/Contenidos/SocialesCUARTO.docx
+++ b/Contenidos/SocialesCUARTO.docx
@@ -1,17 +1,17 @@
 
 <file path=word/document.xml><?xml version="1.0" encoding="utf-8"?>
-<w:document xmlns:wpc="http://schemas.microsoft.com/office/word/2010/wordprocessingCanvas" xmlns:mo="http://schemas.microsoft.com/office/mac/office/2008/main" xmlns:mc="http://schemas.openxmlformats.org/markup-compatibility/2006" xmlns:mv="urn:schemas-microsoft-com:mac:vml" xmlns:o="urn:schemas-microsoft-com:office:office" xmlns:r="http://schemas.openxmlformats.org/officeDocument/2006/relationships" xmlns:m="http://schemas.openxmlformats.org/officeDocument/2006/math" xmlns:v="urn:schemas-microsoft-com:vml" xmlns:wp14="http://schemas.microsoft.com/office/word/2010/wordprocessingDrawing" xmlns:wp="http://schemas.openxmlformats.org/drawingml/2006/wordprocessingDrawing" xmlns:w10="urn:schemas-microsoft-com:office:word" xmlns:w="http://schemas.openxmlformats.org/wordprocessingml/2006/main" xmlns:w14="http://schemas.microsoft.com/office/word/2010/wordml" xmlns:wpg="http://schemas.microsoft.com/office/word/2010/wordprocessingGroup" xmlns:wpi="http://schemas.microsoft.com/office/word/2010/wordprocessingInk" xmlns:wne="http://schemas.microsoft.com/office/word/2006/wordml" xmlns:wps="http://schemas.microsoft.com/office/word/2010/wordprocessingShape" mc:Ignorable="w14 wp14 mv">
+<w:document xmlns:wpc="http://schemas.microsoft.com/office/word/2010/wordprocessingCanvas" xmlns:mc="http://schemas.openxmlformats.org/markup-compatibility/2006" xmlns:o="urn:schemas-microsoft-com:office:office" xmlns:r="http://schemas.openxmlformats.org/officeDocument/2006/relationships" xmlns:m="http://schemas.openxmlformats.org/officeDocument/2006/math" xmlns:v="urn:schemas-microsoft-com:vml" xmlns:wp14="http://schemas.microsoft.com/office/word/2010/wordprocessingDrawing" xmlns:wp="http://schemas.openxmlformats.org/drawingml/2006/wordprocessingDrawing" xmlns:w10="urn:schemas-microsoft-com:office:word" xmlns:w="http://schemas.openxmlformats.org/wordprocessingml/2006/main" xmlns:w14="http://schemas.microsoft.com/office/word/2010/wordml" xmlns:w15="http://schemas.microsoft.com/office/word/2012/wordml" xmlns:wpg="http://schemas.microsoft.com/office/word/2010/wordprocessingGroup" xmlns:wpi="http://schemas.microsoft.com/office/word/2010/wordprocessingInk" xmlns:wne="http://schemas.microsoft.com/office/word/2006/wordml" xmlns:wps="http://schemas.microsoft.com/office/word/2010/wordprocessingShape" mc:Ignorable="w14 w15 wp14">
   <w:body>
     <w:p>
       <w:pPr>
         <w:pStyle w:val="Encabezado1"/>
         <w:jc w:val="center"/>
       </w:pPr>
-      <w:r>
-        <w:t>Pé</w:t>
-      </w:r>
       <w:bookmarkStart w:id="0" w:name="_GoBack"/>
       <w:bookmarkEnd w:id="0"/>
+      <w:r>
+        <w:t>Pé</w:t>
+      </w:r>
       <w:r>
         <w:t>nsum Sociales</w:t>
       </w:r>
@@ -617,13 +617,13 @@
         <w:jc w:val="both"/>
         <w:rPr>
           <w:rFonts w:ascii="Calibri" w:hAnsi="Calibri"/>
-          <w:sz w:val="22"/>
-        </w:rPr>
-      </w:pPr>
-      <w:r>
-        <w:rPr>
-          <w:rFonts w:ascii="Calibri" w:hAnsi="Calibri"/>
-          <w:sz w:val="22"/>
+          <w:szCs w:val="21"/>
+        </w:rPr>
+      </w:pPr>
+      <w:r>
+        <w:rPr>
+          <w:rFonts w:ascii="Calibri" w:hAnsi="Calibri"/>
+          <w:szCs w:val="21"/>
         </w:rPr>
         <w:t xml:space="preserve">Objetivo General: Examinar conceptos y modelos diseñados por los seres humanos para la interpretación del espacio que habitamos, y de las diversas relaciones que establecemos con el mismo.  </w:t>
       </w:r>
@@ -634,13 +634,13 @@
         <w:jc w:val="both"/>
         <w:rPr>
           <w:rFonts w:ascii="Calibri" w:hAnsi="Calibri"/>
-          <w:sz w:val="22"/>
-        </w:rPr>
-      </w:pPr>
-      <w:r>
-        <w:rPr>
-          <w:rFonts w:ascii="Calibri" w:hAnsi="Calibri"/>
-          <w:sz w:val="22"/>
+          <w:szCs w:val="21"/>
+        </w:rPr>
+      </w:pPr>
+      <w:r>
+        <w:rPr>
+          <w:rFonts w:ascii="Calibri" w:hAnsi="Calibri"/>
+          <w:szCs w:val="21"/>
         </w:rPr>
         <w:t xml:space="preserve">Nivel: Análisis. </w:t>
       </w:r>
@@ -681,7 +681,7 @@
     </w:p>
     <w:p>
       <w:pPr>
-        <w:pStyle w:val="Heading4"/>
+        <w:pStyle w:val="Ttulo4"/>
         <w:jc w:val="both"/>
         <w:rPr>
           <w:rFonts w:ascii="Calibri" w:hAnsi="Calibri"/>
@@ -702,13 +702,13 @@
         <w:jc w:val="both"/>
         <w:rPr>
           <w:rFonts w:ascii="Calibri" w:hAnsi="Calibri"/>
-          <w:sz w:val="22"/>
-        </w:rPr>
-      </w:pPr>
-      <w:r>
-        <w:rPr>
-          <w:rFonts w:ascii="Calibri" w:hAnsi="Calibri"/>
-          <w:sz w:val="22"/>
+          <w:szCs w:val="21"/>
+        </w:rPr>
+      </w:pPr>
+      <w:r>
+        <w:rPr>
+          <w:rFonts w:ascii="Calibri" w:hAnsi="Calibri"/>
+          <w:szCs w:val="21"/>
         </w:rPr>
         <w:t xml:space="preserve">Objetivo: Reconocer la composición del sistema galáctico en el cual se encuentra nuestro Planeta Tierra y el origen de este conocimiento. </w:t>
       </w:r>
@@ -719,20 +719,20 @@
         <w:jc w:val="both"/>
         <w:rPr>
           <w:rFonts w:ascii="Calibri" w:hAnsi="Calibri"/>
-          <w:sz w:val="22"/>
-        </w:rPr>
-      </w:pPr>
-      <w:r>
-        <w:rPr>
-          <w:rFonts w:ascii="Calibri" w:hAnsi="Calibri"/>
-          <w:sz w:val="22"/>
+          <w:szCs w:val="21"/>
+        </w:rPr>
+      </w:pPr>
+      <w:r>
+        <w:rPr>
+          <w:rFonts w:ascii="Calibri" w:hAnsi="Calibri"/>
+          <w:szCs w:val="21"/>
         </w:rPr>
         <w:t xml:space="preserve">Nivel: Comprensión. </w:t>
       </w:r>
     </w:p>
     <w:p>
       <w:pPr>
-        <w:pStyle w:val="ListParagraph"/>
+        <w:pStyle w:val="Prrafodelista"/>
         <w:numPr>
           <w:ilvl w:val="0"/>
           <w:numId w:val="15"/>
@@ -741,20 +741,20 @@
         <w:jc w:val="both"/>
         <w:rPr>
           <w:rFonts w:ascii="Calibri" w:hAnsi="Calibri"/>
-          <w:sz w:val="22"/>
-        </w:rPr>
-      </w:pPr>
-      <w:r>
-        <w:rPr>
-          <w:rFonts w:ascii="Calibri" w:hAnsi="Calibri"/>
-          <w:sz w:val="22"/>
+          <w:szCs w:val="21"/>
+        </w:rPr>
+      </w:pPr>
+      <w:r>
+        <w:rPr>
+          <w:rFonts w:ascii="Calibri" w:hAnsi="Calibri"/>
+          <w:szCs w:val="21"/>
         </w:rPr>
         <w:t>¿Qué hay en nuestro sistema galáctico y cómo lo sabemos?</w:t>
       </w:r>
       <w:r>
         <w:rPr>
           <w:rFonts w:ascii="Calibri" w:hAnsi="Calibri"/>
-          <w:sz w:val="22"/>
+          <w:szCs w:val="21"/>
           <w:vertAlign w:val="superscript"/>
         </w:rPr>
         <w:t>[1]</w:t>
@@ -762,7 +762,7 @@
     </w:p>
     <w:p>
       <w:pPr>
-        <w:pStyle w:val="ListParagraph"/>
+        <w:pStyle w:val="Prrafodelista"/>
         <w:numPr>
           <w:ilvl w:val="1"/>
           <w:numId w:val="15"/>
@@ -772,20 +772,20 @@
         <w:jc w:val="both"/>
         <w:rPr>
           <w:rFonts w:ascii="Calibri" w:hAnsi="Calibri"/>
-          <w:sz w:val="22"/>
-        </w:rPr>
-      </w:pPr>
-      <w:r>
-        <w:rPr>
-          <w:rFonts w:ascii="Calibri" w:hAnsi="Calibri"/>
-          <w:sz w:val="22"/>
+          <w:szCs w:val="21"/>
+        </w:rPr>
+      </w:pPr>
+      <w:r>
+        <w:rPr>
+          <w:rFonts w:ascii="Calibri" w:hAnsi="Calibri"/>
+          <w:szCs w:val="21"/>
         </w:rPr>
         <w:t xml:space="preserve"> Vía láctea, planetas, estrellas, satélites, meteoritos, etc.</w:t>
       </w:r>
     </w:p>
     <w:p>
       <w:pPr>
-        <w:pStyle w:val="Heading4"/>
+        <w:pStyle w:val="Ttulo4"/>
         <w:jc w:val="both"/>
         <w:rPr>
           <w:rFonts w:ascii="Calibri" w:hAnsi="Calibri"/>
@@ -807,13 +807,13 @@
         <w:jc w:val="both"/>
         <w:rPr>
           <w:rFonts w:ascii="Calibri" w:hAnsi="Calibri"/>
-          <w:sz w:val="22"/>
-        </w:rPr>
-      </w:pPr>
-      <w:r>
-        <w:rPr>
-          <w:rFonts w:ascii="Calibri" w:hAnsi="Calibri"/>
-          <w:sz w:val="22"/>
+          <w:szCs w:val="21"/>
+        </w:rPr>
+      </w:pPr>
+      <w:r>
+        <w:rPr>
+          <w:rFonts w:ascii="Calibri" w:hAnsi="Calibri"/>
+          <w:szCs w:val="21"/>
         </w:rPr>
         <w:t xml:space="preserve">Objetivo: Comparar el conocimiento anterior acerca de la composición del Universo con otros relatos sobre el mismo. </w:t>
       </w:r>
@@ -824,20 +824,20 @@
         <w:jc w:val="both"/>
         <w:rPr>
           <w:rFonts w:ascii="Calibri" w:hAnsi="Calibri"/>
-          <w:sz w:val="22"/>
-        </w:rPr>
-      </w:pPr>
-      <w:r>
-        <w:rPr>
-          <w:rFonts w:ascii="Calibri" w:hAnsi="Calibri"/>
-          <w:sz w:val="22"/>
+          <w:szCs w:val="21"/>
+        </w:rPr>
+      </w:pPr>
+      <w:r>
+        <w:rPr>
+          <w:rFonts w:ascii="Calibri" w:hAnsi="Calibri"/>
+          <w:szCs w:val="21"/>
         </w:rPr>
         <w:t xml:space="preserve">Nivel: Comprensión. </w:t>
       </w:r>
     </w:p>
     <w:p>
       <w:pPr>
-        <w:pStyle w:val="ListParagraph"/>
+        <w:pStyle w:val="Prrafodelista"/>
         <w:numPr>
           <w:ilvl w:val="0"/>
           <w:numId w:val="16"/>
@@ -846,20 +846,20 @@
         <w:jc w:val="both"/>
         <w:rPr>
           <w:rFonts w:ascii="Calibri" w:hAnsi="Calibri"/>
-          <w:sz w:val="22"/>
-        </w:rPr>
-      </w:pPr>
-      <w:r>
-        <w:rPr>
-          <w:rFonts w:ascii="Calibri" w:hAnsi="Calibri"/>
-          <w:sz w:val="22"/>
+          <w:szCs w:val="21"/>
+        </w:rPr>
+      </w:pPr>
+      <w:r>
+        <w:rPr>
+          <w:rFonts w:ascii="Calibri" w:hAnsi="Calibri"/>
+          <w:szCs w:val="21"/>
         </w:rPr>
         <w:t>¿Qué nos cuentan y cómo lo hacen?</w:t>
       </w:r>
     </w:p>
     <w:p>
       <w:pPr>
-        <w:pStyle w:val="ListParagraph"/>
+        <w:pStyle w:val="Prrafodelista"/>
         <w:numPr>
           <w:ilvl w:val="0"/>
           <w:numId w:val="16"/>
@@ -868,20 +868,20 @@
         <w:jc w:val="both"/>
         <w:rPr>
           <w:rFonts w:ascii="Calibri" w:hAnsi="Calibri"/>
-          <w:sz w:val="22"/>
-        </w:rPr>
-      </w:pPr>
-      <w:r>
-        <w:rPr>
-          <w:rFonts w:ascii="Calibri" w:hAnsi="Calibri"/>
-          <w:sz w:val="22"/>
+          <w:szCs w:val="21"/>
+        </w:rPr>
+      </w:pPr>
+      <w:r>
+        <w:rPr>
+          <w:rFonts w:ascii="Calibri" w:hAnsi="Calibri"/>
+          <w:szCs w:val="21"/>
         </w:rPr>
         <w:t>¿Quiénes los cuentan y qué podemos aprender de estos?</w:t>
       </w:r>
       <w:r>
         <w:rPr>
           <w:rFonts w:ascii="Calibri" w:hAnsi="Calibri" w:cs="Lucida Sans Unicode"/>
-          <w:sz w:val="22"/>
+          <w:szCs w:val="21"/>
           <w:vertAlign w:val="superscript"/>
         </w:rPr>
         <w:t xml:space="preserve"> [2]</w:t>
@@ -889,7 +889,7 @@
     </w:p>
     <w:p>
       <w:pPr>
-        <w:pStyle w:val="Heading4"/>
+        <w:pStyle w:val="Ttulo4"/>
         <w:spacing w:after="120"/>
         <w:jc w:val="both"/>
         <w:rPr>
@@ -918,13 +918,13 @@
         <w:jc w:val="both"/>
         <w:rPr>
           <w:rFonts w:ascii="Calibri" w:hAnsi="Calibri"/>
-          <w:sz w:val="22"/>
-        </w:rPr>
-      </w:pPr>
-      <w:r>
-        <w:rPr>
-          <w:rFonts w:ascii="Calibri" w:hAnsi="Calibri"/>
-          <w:sz w:val="22"/>
+          <w:szCs w:val="21"/>
+        </w:rPr>
+      </w:pPr>
+      <w:r>
+        <w:rPr>
+          <w:rFonts w:ascii="Calibri" w:hAnsi="Calibri"/>
+          <w:szCs w:val="21"/>
         </w:rPr>
         <w:t xml:space="preserve">Objetivo: Comparar tres relatos-versiones acerca del origen de los seres humanos en la Tierra.  </w:t>
       </w:r>
@@ -935,13 +935,13 @@
         <w:jc w:val="both"/>
         <w:rPr>
           <w:rFonts w:ascii="Calibri" w:hAnsi="Calibri"/>
-          <w:sz w:val="22"/>
-        </w:rPr>
-      </w:pPr>
-      <w:r>
-        <w:rPr>
-          <w:rFonts w:ascii="Calibri" w:hAnsi="Calibri"/>
-          <w:sz w:val="22"/>
+          <w:szCs w:val="21"/>
+        </w:rPr>
+      </w:pPr>
+      <w:r>
+        <w:rPr>
+          <w:rFonts w:ascii="Calibri" w:hAnsi="Calibri"/>
+          <w:szCs w:val="21"/>
         </w:rPr>
         <w:t xml:space="preserve">Nivel: Comprensión. </w:t>
       </w:r>
@@ -952,18 +952,18 @@
         <w:jc w:val="both"/>
         <w:rPr>
           <w:rFonts w:ascii="Calibri" w:hAnsi="Calibri"/>
-          <w:sz w:val="22"/>
+          <w:szCs w:val="21"/>
         </w:rPr>
       </w:pPr>
       <w:r>
         <w:rPr>
           <w:rFonts w:ascii="Calibri" w:hAnsi="Calibri"/>
           <w:noProof/>
-          <w:sz w:val="22"/>
+          <w:szCs w:val="21"/>
           <w:lang w:val="es-ES" w:eastAsia="es-ES"/>
         </w:rPr>
         <w:pict w14:anchorId="4907559E">
-          <v:shapetype id="_x0000_t88" coordsize="21600,21600" o:spt="88" adj="1800,10800" path="m0,0qx10800@0l10800@2qy21600@11,10800@3l10800@1qy0,21600e" filled="f">
+          <v:shapetype id="_x0000_t88" coordsize="21600,21600" o:spt="88" adj="1800,10800" path="m,qx10800@0l10800@2qy21600@11,10800@3l10800@1qy,21600e" filled="f">
             <v:formulas>
               <v:f eqn="val #0"/>
               <v:f eqn="sum 21600 0 #0"/>
@@ -984,13 +984,13 @@
               <v:h position="bottomRight,#1" yrange="@9,@10"/>
             </v:handles>
           </v:shapetype>
-          <v:shape id="_x0000_s1055" type="#_x0000_t88" style="position:absolute;left:0;text-align:left;margin-left:225.35pt;margin-top:17.8pt;width:14.2pt;height:105.05pt;z-index:251660288" adj=",10810" strokecolor="#1f497d [3215]"/>
+          <v:shape id="_x0000_s1055" type="#_x0000_t88" style="position:absolute;left:0;text-align:left;margin-left:219.35pt;margin-top:.55pt;width:14.2pt;height:105.05pt;z-index:251660288" adj=",10810" strokecolor="#1f497d [3215]"/>
         </w:pict>
       </w:r>
     </w:p>
     <w:p>
       <w:pPr>
-        <w:pStyle w:val="ListParagraph"/>
+        <w:pStyle w:val="Prrafodelista"/>
         <w:numPr>
           <w:ilvl w:val="0"/>
           <w:numId w:val="1"/>
@@ -1000,68 +1000,76 @@
         <w:jc w:val="both"/>
         <w:rPr>
           <w:rFonts w:ascii="Calibri" w:hAnsi="Calibri"/>
-          <w:sz w:val="22"/>
-        </w:rPr>
-      </w:pPr>
-      <w:r>
-        <w:rPr>
-          <w:rFonts w:ascii="Calibri" w:hAnsi="Calibri"/>
-          <w:sz w:val="22"/>
+          <w:szCs w:val="21"/>
+        </w:rPr>
+      </w:pPr>
+      <w:r>
+        <w:rPr>
+          <w:rFonts w:ascii="Calibri" w:hAnsi="Calibri"/>
+          <w:szCs w:val="21"/>
         </w:rPr>
         <w:t xml:space="preserve">Relato de la Teoría </w:t>
       </w:r>
       <w:r>
         <w:rPr>
           <w:rFonts w:ascii="Calibri" w:hAnsi="Calibri"/>
-          <w:sz w:val="22"/>
+          <w:szCs w:val="21"/>
         </w:rPr>
         <w:t>evolucionista</w:t>
       </w:r>
       <w:r>
         <w:rPr>
           <w:rFonts w:ascii="Calibri" w:hAnsi="Calibri"/>
-          <w:sz w:val="22"/>
+          <w:szCs w:val="21"/>
         </w:rPr>
         <w:tab/>
       </w:r>
       <w:r>
         <w:rPr>
           <w:rFonts w:ascii="Calibri" w:hAnsi="Calibri"/>
-          <w:sz w:val="22"/>
+          <w:szCs w:val="21"/>
         </w:rPr>
         <w:tab/>
       </w:r>
       <w:r>
         <w:rPr>
           <w:rFonts w:ascii="Calibri" w:hAnsi="Calibri"/>
-          <w:sz w:val="22"/>
+          <w:szCs w:val="21"/>
+          <w:lang w:val="es-419"/>
+        </w:rPr>
+        <w:t xml:space="preserve">               </w:t>
+      </w:r>
+      <w:r>
+        <w:rPr>
+          <w:rFonts w:ascii="Calibri" w:hAnsi="Calibri"/>
+          <w:szCs w:val="21"/>
         </w:rPr>
         <w:t>¿Cómo sucedió según el relato?</w:t>
       </w:r>
     </w:p>
     <w:p>
       <w:pPr>
-        <w:pStyle w:val="ListParagraph"/>
+        <w:pStyle w:val="Prrafodelista"/>
         <w:spacing w:after="0" w:line="276" w:lineRule="auto"/>
         <w:ind w:left="4260" w:firstLine="696"/>
         <w:contextualSpacing w:val="0"/>
         <w:jc w:val="both"/>
         <w:rPr>
           <w:rFonts w:ascii="Calibri" w:hAnsi="Calibri"/>
-          <w:sz w:val="22"/>
-        </w:rPr>
-      </w:pPr>
-      <w:r>
-        <w:rPr>
-          <w:rFonts w:ascii="Calibri" w:hAnsi="Calibri"/>
-          <w:sz w:val="22"/>
+          <w:szCs w:val="21"/>
+        </w:rPr>
+      </w:pPr>
+      <w:r>
+        <w:rPr>
+          <w:rFonts w:ascii="Calibri" w:hAnsi="Calibri"/>
+          <w:szCs w:val="21"/>
         </w:rPr>
         <w:t>¿Qué sujetos participaron?</w:t>
       </w:r>
     </w:p>
     <w:p>
       <w:pPr>
-        <w:pStyle w:val="ListParagraph"/>
+        <w:pStyle w:val="Prrafodelista"/>
         <w:numPr>
           <w:ilvl w:val="0"/>
           <w:numId w:val="1"/>
@@ -1071,20 +1079,20 @@
         <w:jc w:val="both"/>
         <w:rPr>
           <w:rFonts w:ascii="Calibri" w:hAnsi="Calibri"/>
-          <w:sz w:val="22"/>
-        </w:rPr>
-      </w:pPr>
-      <w:r>
-        <w:rPr>
-          <w:rFonts w:ascii="Calibri" w:hAnsi="Calibri"/>
-          <w:sz w:val="22"/>
+          <w:szCs w:val="21"/>
+        </w:rPr>
+      </w:pPr>
+      <w:r>
+        <w:rPr>
+          <w:rFonts w:ascii="Calibri" w:hAnsi="Calibri"/>
+          <w:szCs w:val="21"/>
         </w:rPr>
         <w:t xml:space="preserve">Relato de una comunidad amerindia </w:t>
       </w:r>
       <w:r>
         <w:rPr>
           <w:rFonts w:ascii="Calibri" w:hAnsi="Calibri" w:cs="Lucida Sans Unicode"/>
-          <w:sz w:val="22"/>
+          <w:szCs w:val="21"/>
           <w:vertAlign w:val="superscript"/>
         </w:rPr>
         <w:t>[3]</w:t>
@@ -1092,28 +1100,28 @@
       <w:r>
         <w:rPr>
           <w:rFonts w:ascii="Calibri" w:hAnsi="Calibri"/>
-          <w:sz w:val="22"/>
+          <w:szCs w:val="21"/>
         </w:rPr>
         <w:t xml:space="preserve"> </w:t>
       </w:r>
       <w:r>
         <w:rPr>
           <w:rFonts w:ascii="Calibri" w:hAnsi="Calibri"/>
-          <w:sz w:val="22"/>
+          <w:szCs w:val="21"/>
         </w:rPr>
         <w:tab/>
       </w:r>
       <w:r>
         <w:rPr>
           <w:rFonts w:ascii="Calibri" w:hAnsi="Calibri"/>
-          <w:sz w:val="22"/>
+          <w:szCs w:val="21"/>
         </w:rPr>
         <w:tab/>
       </w:r>
       <w:r>
         <w:rPr>
           <w:rFonts w:ascii="Calibri" w:hAnsi="Calibri"/>
-          <w:sz w:val="22"/>
+          <w:szCs w:val="21"/>
         </w:rPr>
         <w:t>¿Quiénes lo narran o lo narraron?</w:t>
       </w:r>
@@ -1126,21 +1134,21 @@
         <w:rPr>
           <w:rFonts w:ascii="Calibri" w:hAnsi="Calibri"/>
           <w:color w:val="1F497D" w:themeColor="text2"/>
-          <w:sz w:val="22"/>
+          <w:szCs w:val="21"/>
         </w:rPr>
       </w:pPr>
       <w:r>
         <w:rPr>
           <w:rFonts w:ascii="Calibri" w:hAnsi="Calibri"/>
           <w:color w:val="1F497D" w:themeColor="text2"/>
-          <w:sz w:val="22"/>
+          <w:szCs w:val="21"/>
         </w:rPr>
         <w:t>¿Por qué sucedió aquello que se narra?</w:t>
       </w:r>
     </w:p>
     <w:p>
       <w:pPr>
-        <w:pStyle w:val="ListParagraph"/>
+        <w:pStyle w:val="Prrafodelista"/>
         <w:numPr>
           <w:ilvl w:val="0"/>
           <w:numId w:val="1"/>
@@ -1150,69 +1158,71 @@
         <w:jc w:val="both"/>
         <w:rPr>
           <w:rFonts w:ascii="Calibri" w:hAnsi="Calibri"/>
-          <w:sz w:val="22"/>
-        </w:rPr>
-      </w:pPr>
-      <w:r>
-        <w:rPr>
-          <w:rFonts w:ascii="Calibri" w:hAnsi="Calibri"/>
-          <w:sz w:val="22"/>
+          <w:szCs w:val="21"/>
+        </w:rPr>
+      </w:pPr>
+      <w:r>
+        <w:rPr>
+          <w:rFonts w:ascii="Calibri" w:hAnsi="Calibri"/>
+          <w:szCs w:val="21"/>
         </w:rPr>
         <w:t>Relato de la Teoría Creacionista</w:t>
       </w:r>
       <w:r>
         <w:rPr>
           <w:rFonts w:ascii="Calibri" w:hAnsi="Calibri"/>
-          <w:sz w:val="22"/>
+          <w:szCs w:val="21"/>
         </w:rPr>
         <w:tab/>
       </w:r>
       <w:r>
         <w:rPr>
           <w:rFonts w:ascii="Calibri" w:hAnsi="Calibri"/>
-          <w:sz w:val="22"/>
+          <w:szCs w:val="21"/>
         </w:rPr>
         <w:tab/>
       </w:r>
       <w:r>
         <w:rPr>
           <w:rFonts w:ascii="Calibri" w:hAnsi="Calibri"/>
-          <w:sz w:val="22"/>
+          <w:szCs w:val="21"/>
         </w:rPr>
         <w:tab/>
       </w:r>
       <w:r>
         <w:rPr>
           <w:rFonts w:ascii="Calibri" w:hAnsi="Calibri"/>
-          <w:sz w:val="22"/>
+          <w:szCs w:val="21"/>
         </w:rPr>
         <w:t xml:space="preserve">¿Por qué es </w:t>
       </w:r>
       <w:r>
         <w:rPr>
           <w:rFonts w:ascii="Calibri" w:hAnsi="Calibri"/>
-          <w:sz w:val="22"/>
+          <w:szCs w:val="21"/>
         </w:rPr>
         <w:t>importante conocer este relato</w:t>
       </w:r>
       <w:r>
         <w:rPr>
           <w:rFonts w:ascii="Calibri" w:hAnsi="Calibri"/>
-          <w:sz w:val="22"/>
+          <w:szCs w:val="21"/>
         </w:rPr>
         <w:t>?</w:t>
       </w:r>
     </w:p>
     <w:p>
       <w:pPr>
-        <w:pStyle w:val="ListParagraph"/>
-        <w:spacing w:after="0" w:line="276" w:lineRule="auto"/>
-        <w:ind w:firstLine="0"/>
-        <w:contextualSpacing w:val="0"/>
-        <w:jc w:val="both"/>
-        <w:rPr>
-          <w:rFonts w:ascii="Calibri" w:hAnsi="Calibri"/>
-          <w:sz w:val="22"/>
+        <w:keepNext/>
+        <w:keepLines/>
+        <w:spacing w:before="20" w:after="0" w:line="240" w:lineRule="auto"/>
+        <w:outlineLvl w:val="2"/>
+        <w:rPr>
+          <w:rFonts w:ascii="Tw Cen MT" w:eastAsia="HGPｺﾞｼｯｸE" w:hAnsi="Tw Cen MT" w:cs="Times New Roman"/>
+          <w:bCs/>
+          <w:color w:val="4F271C"/>
+          <w:spacing w:val="14"/>
+          <w:szCs w:val="21"/>
         </w:rPr>
       </w:pPr>
     </w:p>
@@ -1245,13 +1255,7 @@
           <w:sz w:val="24"/>
         </w:rPr>
       </w:pPr>
-    </w:p>
-    <w:p>
-      <w:pPr>
-        <w:keepNext/>
-        <w:keepLines/>
-        <w:spacing w:before="20" w:after="0" w:line="240" w:lineRule="auto"/>
-        <w:outlineLvl w:val="2"/>
+      <w:r>
         <w:rPr>
           <w:rFonts w:ascii="Tw Cen MT" w:eastAsia="HGPｺﾞｼｯｸE" w:hAnsi="Tw Cen MT" w:cs="Times New Roman"/>
           <w:bCs/>
@@ -1259,15 +1263,6 @@
           <w:spacing w:val="14"/>
           <w:sz w:val="24"/>
         </w:rPr>
-      </w:pPr>
-      <w:r>
-        <w:rPr>
-          <w:rFonts w:ascii="Tw Cen MT" w:eastAsia="HGPｺﾞｼｯｸE" w:hAnsi="Tw Cen MT" w:cs="Times New Roman"/>
-          <w:bCs/>
-          <w:color w:val="4F271C"/>
-          <w:spacing w:val="14"/>
-          <w:sz w:val="24"/>
-        </w:rPr>
         <w:t>2. (8 Clases) Geografía: los seres humanos representan y estudian el espacio que habitan</w:t>
       </w:r>
     </w:p>
@@ -1277,13 +1272,13 @@
         <w:jc w:val="both"/>
         <w:rPr>
           <w:rFonts w:ascii="Calibri" w:hAnsi="Calibri"/>
-          <w:sz w:val="22"/>
-        </w:rPr>
-      </w:pPr>
-      <w:r>
-        <w:rPr>
-          <w:rFonts w:ascii="Calibri" w:hAnsi="Calibri"/>
-          <w:sz w:val="22"/>
+          <w:szCs w:val="21"/>
+        </w:rPr>
+      </w:pPr>
+      <w:r>
+        <w:rPr>
+          <w:rFonts w:ascii="Calibri" w:hAnsi="Calibri"/>
+          <w:szCs w:val="21"/>
         </w:rPr>
         <w:t xml:space="preserve">Objetivo: Proponer una noción de </w:t>
       </w:r>
@@ -1291,7 +1286,7 @@
         <w:rPr>
           <w:rFonts w:ascii="Calibri" w:hAnsi="Calibri"/>
           <w:i/>
-          <w:sz w:val="22"/>
+          <w:szCs w:val="21"/>
         </w:rPr>
         <w:t>geografía</w:t>
       </w:r>
@@ -1299,28 +1294,28 @@
         <w:rPr>
           <w:rFonts w:ascii="Calibri" w:hAnsi="Calibri"/>
           <w:i/>
-          <w:sz w:val="22"/>
+          <w:szCs w:val="21"/>
         </w:rPr>
         <w:t xml:space="preserve"> </w:t>
       </w:r>
       <w:r>
         <w:rPr>
           <w:rFonts w:ascii="Calibri" w:hAnsi="Calibri"/>
-          <w:sz w:val="22"/>
+          <w:szCs w:val="21"/>
         </w:rPr>
         <w:t xml:space="preserve">y reflexionar sobre </w:t>
       </w:r>
       <w:r>
         <w:rPr>
           <w:rFonts w:ascii="Calibri" w:hAnsi="Calibri"/>
-          <w:sz w:val="22"/>
+          <w:szCs w:val="21"/>
         </w:rPr>
         <w:t>la importancia de este conocimiento</w:t>
       </w:r>
       <w:r>
         <w:rPr>
           <w:rFonts w:ascii="Calibri" w:hAnsi="Calibri"/>
-          <w:sz w:val="22"/>
+          <w:szCs w:val="21"/>
         </w:rPr>
         <w:t xml:space="preserve">, partiendo de la interpretación distintas fuentes, conceptos y herramientas creadas por los seres humanos a lo largo de la historia.   </w:t>
       </w:r>
@@ -1331,20 +1326,20 @@
         <w:jc w:val="both"/>
         <w:rPr>
           <w:rFonts w:ascii="Calibri" w:hAnsi="Calibri"/>
-          <w:sz w:val="22"/>
-        </w:rPr>
-      </w:pPr>
-      <w:r>
-        <w:rPr>
-          <w:rFonts w:ascii="Calibri" w:hAnsi="Calibri"/>
-          <w:sz w:val="22"/>
+          <w:szCs w:val="21"/>
+        </w:rPr>
+      </w:pPr>
+      <w:r>
+        <w:rPr>
+          <w:rFonts w:ascii="Calibri" w:hAnsi="Calibri"/>
+          <w:szCs w:val="21"/>
         </w:rPr>
         <w:t>Nivel: Comprensión.</w:t>
       </w:r>
     </w:p>
     <w:p>
       <w:pPr>
-        <w:pStyle w:val="Heading4"/>
+        <w:pStyle w:val="Ttulo4"/>
         <w:numPr>
           <w:ilvl w:val="0"/>
           <w:numId w:val="16"/>
@@ -1358,7 +1353,8 @@
           <w:i w:val="0"/>
           <w:iCs w:val="0"/>
           <w:color w:val="1F497D" w:themeColor="text2"/>
-          <w:sz w:val="22"/>
+          <w:sz w:val="21"/>
+          <w:szCs w:val="21"/>
         </w:rPr>
       </w:pPr>
       <w:r>
@@ -1369,15 +1365,15 @@
           <w:i w:val="0"/>
           <w:iCs w:val="0"/>
           <w:color w:val="1F497D" w:themeColor="text2"/>
-          <w:sz w:val="22"/>
-        </w:rPr>
-        <w:lastRenderedPageBreak/>
+          <w:sz w:val="21"/>
+          <w:szCs w:val="21"/>
+        </w:rPr>
         <w:t>Mapas e imágenes previos a la invención de la geografía como ciencia</w:t>
       </w:r>
     </w:p>
     <w:p>
       <w:pPr>
-        <w:pStyle w:val="ListParagraph"/>
+        <w:pStyle w:val="Prrafodelista"/>
         <w:numPr>
           <w:ilvl w:val="0"/>
           <w:numId w:val="16"/>
@@ -1386,20 +1382,20 @@
         <w:jc w:val="both"/>
         <w:rPr>
           <w:rFonts w:ascii="Calibri" w:hAnsi="Calibri"/>
-          <w:sz w:val="22"/>
-        </w:rPr>
-      </w:pPr>
-      <w:r>
-        <w:rPr>
-          <w:rFonts w:ascii="Calibri" w:hAnsi="Calibri"/>
-          <w:sz w:val="22"/>
+          <w:szCs w:val="21"/>
+        </w:rPr>
+      </w:pPr>
+      <w:r>
+        <w:rPr>
+          <w:rFonts w:ascii="Calibri" w:hAnsi="Calibri"/>
+          <w:szCs w:val="21"/>
         </w:rPr>
         <w:t xml:space="preserve">Algunas herramientas y conceptos de la ciencia geográfica </w:t>
       </w:r>
       <w:r>
         <w:rPr>
           <w:rFonts w:ascii="Calibri" w:hAnsi="Calibri" w:cs="Lucida Sans Unicode"/>
-          <w:sz w:val="22"/>
+          <w:szCs w:val="21"/>
           <w:vertAlign w:val="superscript"/>
         </w:rPr>
         <w:t>[4</w:t>
@@ -1408,7 +1404,7 @@
         <w:rPr>
           <w:rFonts w:ascii="Calibri" w:hAnsi="Calibri" w:cs="Lucida Sans Unicode"/>
           <w:color w:val="auto"/>
-          <w:sz w:val="22"/>
+          <w:szCs w:val="21"/>
           <w:vertAlign w:val="superscript"/>
         </w:rPr>
         <w:t>]</w:t>
@@ -1416,7 +1412,7 @@
       <w:r>
         <w:rPr>
           <w:rFonts w:ascii="Calibri" w:hAnsi="Calibri"/>
-          <w:sz w:val="22"/>
+          <w:szCs w:val="21"/>
         </w:rPr>
         <w:t xml:space="preserve">: </w:t>
       </w:r>
@@ -1426,7 +1422,7 @@
         <w:jc w:val="both"/>
         <w:rPr>
           <w:rFonts w:ascii="Calibri" w:hAnsi="Calibri"/>
-          <w:sz w:val="22"/>
+          <w:szCs w:val="21"/>
         </w:rPr>
         <w:sectPr>
           <w:type w:val="continuous"/>
@@ -1439,7 +1435,7 @@
     </w:p>
     <w:p>
       <w:pPr>
-        <w:pStyle w:val="ListParagraph"/>
+        <w:pStyle w:val="Prrafodelista"/>
         <w:numPr>
           <w:ilvl w:val="1"/>
           <w:numId w:val="16"/>
@@ -1449,13 +1445,13 @@
         <w:jc w:val="both"/>
         <w:rPr>
           <w:rFonts w:ascii="Calibri" w:hAnsi="Calibri"/>
-          <w:sz w:val="22"/>
-        </w:rPr>
-      </w:pPr>
-      <w:r>
-        <w:rPr>
-          <w:rFonts w:ascii="Calibri" w:hAnsi="Calibri"/>
-          <w:sz w:val="22"/>
+          <w:szCs w:val="21"/>
+        </w:rPr>
+      </w:pPr>
+      <w:r>
+        <w:rPr>
+          <w:rFonts w:ascii="Calibri" w:hAnsi="Calibri"/>
+          <w:szCs w:val="21"/>
         </w:rPr>
         <w:lastRenderedPageBreak/>
         <w:t>Mapas (político, hidrográfico, topográfico, demográfico, etc.)</w:t>
@@ -1463,7 +1459,7 @@
     </w:p>
     <w:p>
       <w:pPr>
-        <w:pStyle w:val="ListParagraph"/>
+        <w:pStyle w:val="Prrafodelista"/>
         <w:numPr>
           <w:ilvl w:val="1"/>
           <w:numId w:val="16"/>
@@ -1473,20 +1469,21 @@
         <w:jc w:val="both"/>
         <w:rPr>
           <w:rFonts w:ascii="Calibri" w:hAnsi="Calibri"/>
-          <w:sz w:val="22"/>
-        </w:rPr>
-      </w:pPr>
-      <w:r>
-        <w:rPr>
-          <w:rFonts w:ascii="Calibri" w:hAnsi="Calibri"/>
-          <w:sz w:val="22"/>
-        </w:rPr>
+          <w:szCs w:val="21"/>
+        </w:rPr>
+      </w:pPr>
+      <w:r>
+        <w:rPr>
+          <w:rFonts w:ascii="Calibri" w:hAnsi="Calibri"/>
+          <w:szCs w:val="21"/>
+        </w:rPr>
+        <w:lastRenderedPageBreak/>
         <w:t>Hemisferios y puntos cardinales</w:t>
       </w:r>
     </w:p>
     <w:p>
       <w:pPr>
-        <w:pStyle w:val="ListParagraph"/>
+        <w:pStyle w:val="Prrafodelista"/>
         <w:numPr>
           <w:ilvl w:val="1"/>
           <w:numId w:val="16"/>
@@ -1496,20 +1493,20 @@
         <w:jc w:val="both"/>
         <w:rPr>
           <w:rFonts w:ascii="Calibri" w:hAnsi="Calibri"/>
-          <w:sz w:val="22"/>
-        </w:rPr>
-      </w:pPr>
-      <w:r>
-        <w:rPr>
-          <w:rFonts w:ascii="Calibri" w:hAnsi="Calibri"/>
-          <w:sz w:val="22"/>
+          <w:szCs w:val="21"/>
+        </w:rPr>
+      </w:pPr>
+      <w:r>
+        <w:rPr>
+          <w:rFonts w:ascii="Calibri" w:hAnsi="Calibri"/>
+          <w:szCs w:val="21"/>
         </w:rPr>
         <w:t>Condiciones climáticas y pisos térmicos</w:t>
       </w:r>
     </w:p>
     <w:p>
       <w:pPr>
-        <w:pStyle w:val="ListParagraph"/>
+        <w:pStyle w:val="Prrafodelista"/>
         <w:numPr>
           <w:ilvl w:val="1"/>
           <w:numId w:val="16"/>
@@ -1519,13 +1516,13 @@
         <w:jc w:val="both"/>
         <w:rPr>
           <w:rFonts w:ascii="Calibri" w:hAnsi="Calibri"/>
-          <w:sz w:val="22"/>
-        </w:rPr>
-      </w:pPr>
-      <w:r>
-        <w:rPr>
-          <w:rFonts w:ascii="Calibri" w:hAnsi="Calibri"/>
-          <w:sz w:val="22"/>
+          <w:szCs w:val="21"/>
+        </w:rPr>
+      </w:pPr>
+      <w:r>
+        <w:rPr>
+          <w:rFonts w:ascii="Calibri" w:hAnsi="Calibri"/>
+          <w:szCs w:val="21"/>
         </w:rPr>
         <w:lastRenderedPageBreak/>
         <w:t>Relieve terrestre</w:t>
@@ -1533,7 +1530,7 @@
     </w:p>
     <w:p>
       <w:pPr>
-        <w:pStyle w:val="ListParagraph"/>
+        <w:pStyle w:val="Prrafodelista"/>
         <w:numPr>
           <w:ilvl w:val="1"/>
           <w:numId w:val="16"/>
@@ -1543,20 +1540,20 @@
         <w:jc w:val="both"/>
         <w:rPr>
           <w:rFonts w:ascii="Calibri" w:hAnsi="Calibri"/>
-          <w:sz w:val="22"/>
-        </w:rPr>
-      </w:pPr>
-      <w:r>
-        <w:rPr>
-          <w:rFonts w:ascii="Calibri" w:hAnsi="Calibri"/>
-          <w:sz w:val="22"/>
+          <w:szCs w:val="21"/>
+        </w:rPr>
+      </w:pPr>
+      <w:r>
+        <w:rPr>
+          <w:rFonts w:ascii="Calibri" w:hAnsi="Calibri"/>
+          <w:szCs w:val="21"/>
         </w:rPr>
         <w:t>Recursos hídricos (océanos y fuentes de agua dulce)</w:t>
       </w:r>
     </w:p>
     <w:p>
       <w:pPr>
-        <w:pStyle w:val="ListParagraph"/>
+        <w:pStyle w:val="Prrafodelista"/>
         <w:numPr>
           <w:ilvl w:val="1"/>
           <w:numId w:val="16"/>
@@ -1566,7 +1563,7 @@
         <w:jc w:val="both"/>
         <w:rPr>
           <w:rFonts w:ascii="Calibri" w:hAnsi="Calibri"/>
-          <w:sz w:val="22"/>
+          <w:szCs w:val="21"/>
         </w:rPr>
         <w:sectPr>
           <w:type w:val="continuous"/>
@@ -1579,14 +1576,15 @@
       <w:r>
         <w:rPr>
           <w:rFonts w:ascii="Calibri" w:hAnsi="Calibri"/>
-          <w:sz w:val="22"/>
-        </w:rPr>
+          <w:szCs w:val="21"/>
+        </w:rPr>
+        <w:lastRenderedPageBreak/>
         <w:t>Accidentes litorales e islas</w:t>
       </w:r>
     </w:p>
     <w:p>
       <w:pPr>
-        <w:pStyle w:val="Heading3"/>
+        <w:pStyle w:val="Ttulo3"/>
         <w:spacing w:line="276" w:lineRule="auto"/>
         <w:jc w:val="both"/>
         <w:rPr>
@@ -1601,6 +1599,16 @@
         <w:keepLines/>
         <w:spacing w:before="20" w:after="0" w:line="240" w:lineRule="auto"/>
         <w:outlineLvl w:val="2"/>
+        <w:rPr>
+          <w:rFonts w:ascii="Tw Cen MT" w:eastAsia="HGPｺﾞｼｯｸE" w:hAnsi="Tw Cen MT" w:cs="Times New Roman"/>
+          <w:bCs/>
+          <w:color w:val="4F271C"/>
+          <w:spacing w:val="14"/>
+          <w:sz w:val="20"/>
+          <w:szCs w:val="20"/>
+        </w:rPr>
+      </w:pPr>
+      <w:r>
         <w:rPr>
           <w:rFonts w:ascii="Tw Cen MT" w:eastAsia="HGPｺﾞｼｯｸE" w:hAnsi="Tw Cen MT" w:cs="Times New Roman"/>
           <w:bCs/>
@@ -1608,15 +1616,6 @@
           <w:spacing w:val="14"/>
           <w:sz w:val="24"/>
         </w:rPr>
-      </w:pPr>
-      <w:r>
-        <w:rPr>
-          <w:rFonts w:ascii="Tw Cen MT" w:eastAsia="HGPｺﾞｼｯｸE" w:hAnsi="Tw Cen MT" w:cs="Times New Roman"/>
-          <w:bCs/>
-          <w:color w:val="4F271C"/>
-          <w:spacing w:val="14"/>
-          <w:sz w:val="24"/>
-        </w:rPr>
         <w:t xml:space="preserve">Observaciones: </w:t>
       </w:r>
     </w:p>
@@ -1626,14 +1625,16 @@
         <w:jc w:val="both"/>
         <w:rPr>
           <w:rFonts w:ascii="Calibri" w:hAnsi="Calibri" w:cs="Lucida Sans Unicode"/>
-          <w:sz w:val="22"/>
+          <w:sz w:val="20"/>
+          <w:szCs w:val="20"/>
           <w:vertAlign w:val="superscript"/>
         </w:rPr>
       </w:pPr>
       <w:r>
         <w:rPr>
           <w:rFonts w:ascii="Calibri" w:hAnsi="Calibri" w:cs="Lucida Sans Unicode"/>
-          <w:sz w:val="22"/>
+          <w:sz w:val="20"/>
+          <w:szCs w:val="20"/>
           <w:vertAlign w:val="superscript"/>
         </w:rPr>
         <w:t xml:space="preserve">[1] </w:t>
@@ -1641,42 +1642,48 @@
       <w:r>
         <w:rPr>
           <w:rFonts w:ascii="Calibri" w:hAnsi="Calibri" w:cs="Lucida Sans Unicode"/>
-          <w:sz w:val="22"/>
+          <w:sz w:val="20"/>
+          <w:szCs w:val="20"/>
         </w:rPr>
         <w:t>Esta</w:t>
       </w:r>
       <w:r>
         <w:rPr>
           <w:rFonts w:ascii="Calibri" w:hAnsi="Calibri" w:cs="Lucida Sans Unicode"/>
-          <w:sz w:val="22"/>
+          <w:sz w:val="20"/>
+          <w:szCs w:val="20"/>
         </w:rPr>
         <w:t xml:space="preserve"> segunda parte de la pregunta responde a un</w:t>
       </w:r>
       <w:r>
         <w:rPr>
           <w:rFonts w:ascii="Calibri" w:hAnsi="Calibri" w:cs="Lucida Sans Unicode"/>
-          <w:sz w:val="22"/>
+          <w:sz w:val="20"/>
+          <w:szCs w:val="20"/>
         </w:rPr>
         <w:t xml:space="preserve"> interés p</w:t>
       </w:r>
       <w:r>
         <w:rPr>
           <w:rFonts w:ascii="Calibri" w:hAnsi="Calibri" w:cs="Lucida Sans Unicode"/>
-          <w:sz w:val="22"/>
+          <w:sz w:val="20"/>
+          <w:szCs w:val="20"/>
         </w:rPr>
         <w:t>or contextualizar dicho</w:t>
       </w:r>
       <w:r>
         <w:rPr>
           <w:rFonts w:ascii="Calibri" w:hAnsi="Calibri" w:cs="Lucida Sans Unicode"/>
-          <w:sz w:val="22"/>
+          <w:sz w:val="20"/>
+          <w:szCs w:val="20"/>
         </w:rPr>
         <w:t xml:space="preserve"> conocimiento acerca de la composición del universo, para evitar establecerlo como una verdad absoluta. </w:t>
       </w:r>
       <w:r>
         <w:rPr>
           <w:rFonts w:ascii="Calibri" w:hAnsi="Calibri" w:cs="Lucida Sans Unicode"/>
-          <w:sz w:val="22"/>
+          <w:sz w:val="20"/>
+          <w:szCs w:val="20"/>
           <w:vertAlign w:val="superscript"/>
         </w:rPr>
         <w:t xml:space="preserve"> </w:t>
@@ -1688,13 +1695,15 @@
         <w:jc w:val="both"/>
         <w:rPr>
           <w:rFonts w:ascii="Calibri" w:hAnsi="Calibri" w:cs="Lucida Sans Unicode"/>
-          <w:sz w:val="22"/>
-        </w:rPr>
-      </w:pPr>
-      <w:r>
-        <w:rPr>
-          <w:rFonts w:ascii="Calibri" w:hAnsi="Calibri"/>
-          <w:sz w:val="22"/>
+          <w:sz w:val="20"/>
+          <w:szCs w:val="20"/>
+        </w:rPr>
+      </w:pPr>
+      <w:r>
+        <w:rPr>
+          <w:rFonts w:ascii="Calibri" w:hAnsi="Calibri"/>
+          <w:sz w:val="20"/>
+          <w:szCs w:val="20"/>
           <w:vertAlign w:val="superscript"/>
         </w:rPr>
         <w:t xml:space="preserve">[2] </w:t>
@@ -1702,9 +1711,10 @@
       <w:r>
         <w:rPr>
           <w:rFonts w:ascii="Calibri" w:hAnsi="Calibri" w:cs="Lucida Sans Unicode"/>
-          <w:sz w:val="22"/>
-        </w:rPr>
-        <w:t xml:space="preserve">Este punto tiene el propósito de permitir al profesor y a los estudiantes explorar otras fuentes de conocimiento sobre el Universo. Para esto existen muchísimas opciones de trabajo, pero se sugiere elegir solo dos o tres. Página web recomendada: </w:t>
+          <w:sz w:val="20"/>
+          <w:szCs w:val="20"/>
+        </w:rPr>
+        <w:t>Este punto tiene el propósito de permitir al profesor y a los estudiantes explorar otras fuentes de conocimiento sobre el Universo. Para esto existen muchísimas opciones de trabajo, pero se sugiere elegir solo dos o tres. Página web recomendada: http://sac.csic.es/unawe/cuentos_cuentos_de_estrellas.html</w:t>
       </w:r>
     </w:p>
     <w:p>
@@ -1713,15 +1723,26 @@
         <w:jc w:val="both"/>
         <w:rPr>
           <w:rFonts w:ascii="Calibri" w:hAnsi="Calibri" w:cs="Lucida Sans Unicode"/>
-          <w:sz w:val="22"/>
+          <w:sz w:val="20"/>
+          <w:szCs w:val="20"/>
         </w:rPr>
       </w:pPr>
       <w:r>
         <w:rPr>
           <w:rFonts w:ascii="Calibri" w:hAnsi="Calibri" w:cs="Lucida Sans Unicode"/>
-          <w:sz w:val="22"/>
-        </w:rPr>
-        <w:t>http://sac.csic.es/unawe/cuentos_cuentos_de_estrellas.html</w:t>
+          <w:sz w:val="20"/>
+          <w:szCs w:val="20"/>
+          <w:vertAlign w:val="superscript"/>
+        </w:rPr>
+        <w:t xml:space="preserve">[3] </w:t>
+      </w:r>
+      <w:r>
+        <w:rPr>
+          <w:rFonts w:ascii="Calibri" w:hAnsi="Calibri" w:cs="Lucida Sans Unicode"/>
+          <w:sz w:val="20"/>
+          <w:szCs w:val="20"/>
+        </w:rPr>
+        <w:t xml:space="preserve">Elegir solo una para enfocar el estudio. </w:t>
       </w:r>
     </w:p>
     <w:p>
@@ -1730,47 +1751,25 @@
         <w:jc w:val="both"/>
         <w:rPr>
           <w:rFonts w:ascii="Calibri" w:hAnsi="Calibri" w:cs="Lucida Sans Unicode"/>
-          <w:sz w:val="22"/>
+          <w:color w:val="215868" w:themeColor="accent5" w:themeShade="80"/>
+          <w:sz w:val="20"/>
+          <w:szCs w:val="20"/>
         </w:rPr>
       </w:pPr>
       <w:r>
         <w:rPr>
           <w:rFonts w:ascii="Calibri" w:hAnsi="Calibri" w:cs="Lucida Sans Unicode"/>
-          <w:sz w:val="22"/>
+          <w:sz w:val="20"/>
+          <w:szCs w:val="20"/>
           <w:vertAlign w:val="superscript"/>
         </w:rPr>
-        <w:t xml:space="preserve">[3] </w:t>
+        <w:t xml:space="preserve">[4] </w:t>
       </w:r>
       <w:r>
         <w:rPr>
           <w:rFonts w:ascii="Calibri" w:hAnsi="Calibri" w:cs="Lucida Sans Unicode"/>
-          <w:sz w:val="22"/>
-        </w:rPr>
-        <w:t xml:space="preserve">Elegir solo una para enfocar el estudio. </w:t>
-      </w:r>
-    </w:p>
-    <w:p>
-      <w:pPr>
-        <w:spacing w:after="0"/>
-        <w:jc w:val="both"/>
-        <w:rPr>
-          <w:rFonts w:ascii="Calibri" w:hAnsi="Calibri" w:cs="Lucida Sans Unicode"/>
-          <w:color w:val="215868" w:themeColor="accent5" w:themeShade="80"/>
-          <w:sz w:val="22"/>
-        </w:rPr>
-      </w:pPr>
-      <w:r>
-        <w:rPr>
-          <w:rFonts w:ascii="Calibri" w:hAnsi="Calibri" w:cs="Lucida Sans Unicode"/>
-          <w:sz w:val="22"/>
-          <w:vertAlign w:val="superscript"/>
-        </w:rPr>
-        <w:t xml:space="preserve">[4] </w:t>
-      </w:r>
-      <w:r>
-        <w:rPr>
-          <w:rFonts w:ascii="Calibri" w:hAnsi="Calibri" w:cs="Lucida Sans Unicode"/>
-          <w:sz w:val="22"/>
+          <w:sz w:val="20"/>
+          <w:szCs w:val="20"/>
         </w:rPr>
         <w:t>Partir de ejemplos de Colombia para acercar estos conocimientos a los estudiantes.</w:t>
       </w:r>
@@ -1793,6 +1792,10 @@
     </w:p>
     <w:p>
       <w:pPr>
+        <w:keepNext/>
+        <w:keepLines/>
+        <w:spacing w:before="120" w:after="0" w:line="240" w:lineRule="auto"/>
+        <w:outlineLvl w:val="1"/>
         <w:rPr>
           <w:rFonts w:ascii="Tw Cen MT" w:eastAsia="HGPｺﾞｼｯｸE" w:hAnsi="Tw Cen MT" w:cs="Times New Roman"/>
           <w:b/>
@@ -1811,8 +1814,15 @@
           <w:sz w:val="28"/>
           <w:szCs w:val="26"/>
         </w:rPr>
-        <w:br w:type="page"/>
-      </w:r>
+        <w:t xml:space="preserve">Sistema de Evaluación </w:t>
+      </w:r>
+    </w:p>
+    <w:p>
+      <w:pPr>
+        <w:rPr>
+          <w:rFonts w:ascii="Tw Cen MT" w:eastAsia="Tw Cen MT" w:hAnsi="Tw Cen MT" w:cs="Times New Roman"/>
+        </w:rPr>
+      </w:pPr>
     </w:p>
     <w:p>
       <w:pPr>
@@ -1838,41 +1848,6 @@
           <w:sz w:val="28"/>
           <w:szCs w:val="26"/>
         </w:rPr>
-        <w:lastRenderedPageBreak/>
-        <w:t xml:space="preserve">Sistema de Evaluación </w:t>
-      </w:r>
-    </w:p>
-    <w:p>
-      <w:pPr>
-        <w:rPr>
-          <w:rFonts w:ascii="Tw Cen MT" w:eastAsia="Tw Cen MT" w:hAnsi="Tw Cen MT" w:cs="Times New Roman"/>
-        </w:rPr>
-      </w:pPr>
-    </w:p>
-    <w:p>
-      <w:pPr>
-        <w:keepNext/>
-        <w:keepLines/>
-        <w:spacing w:before="120" w:after="0" w:line="240" w:lineRule="auto"/>
-        <w:outlineLvl w:val="1"/>
-        <w:rPr>
-          <w:rFonts w:ascii="Tw Cen MT" w:eastAsia="HGPｺﾞｼｯｸE" w:hAnsi="Tw Cen MT" w:cs="Times New Roman"/>
-          <w:b/>
-          <w:bCs/>
-          <w:color w:val="3891A7"/>
-          <w:sz w:val="28"/>
-          <w:szCs w:val="26"/>
-        </w:rPr>
-      </w:pPr>
-      <w:r>
-        <w:rPr>
-          <w:rFonts w:ascii="Tw Cen MT" w:eastAsia="HGPｺﾞｼｯｸE" w:hAnsi="Tw Cen MT" w:cs="Times New Roman"/>
-          <w:b/>
-          <w:bCs/>
-          <w:color w:val="3891A7"/>
-          <w:sz w:val="28"/>
-          <w:szCs w:val="26"/>
-        </w:rPr>
         <w:t xml:space="preserve">Recursos: </w:t>
       </w:r>
     </w:p>
@@ -1907,13 +1882,13 @@
         <w:jc w:val="both"/>
         <w:rPr>
           <w:rFonts w:ascii="Calibri" w:hAnsi="Calibri"/>
-          <w:sz w:val="22"/>
-        </w:rPr>
-      </w:pPr>
-      <w:r>
-        <w:rPr>
-          <w:rFonts w:ascii="Calibri" w:hAnsi="Calibri"/>
-          <w:sz w:val="22"/>
+          <w:szCs w:val="21"/>
+        </w:rPr>
+      </w:pPr>
+      <w:r>
+        <w:rPr>
+          <w:rFonts w:ascii="Calibri" w:hAnsi="Calibri"/>
+          <w:szCs w:val="21"/>
         </w:rPr>
         <w:t xml:space="preserve">Se sugiere al profesor recurrir a la lectura de fuentes primarias como textos, imágenes y mapas.  </w:t>
       </w:r>
@@ -1924,11 +1899,13 @@
         <w:jc w:val="both"/>
         <w:rPr>
           <w:rFonts w:ascii="Trebuchet MS" w:hAnsi="Trebuchet MS"/>
+          <w:szCs w:val="21"/>
         </w:rPr>
       </w:pPr>
       <w:r>
         <w:rPr>
           <w:rFonts w:ascii="Trebuchet MS" w:hAnsi="Trebuchet MS"/>
+          <w:szCs w:val="21"/>
         </w:rPr>
         <w:t xml:space="preserve"> </w:t>
       </w:r>
@@ -1945,7 +1922,7 @@
 </file>
 
 <file path=word/endnotes.xml><?xml version="1.0" encoding="utf-8"?>
-<w:endnotes xmlns:wpc="http://schemas.microsoft.com/office/word/2010/wordprocessingCanvas" xmlns:mo="http://schemas.microsoft.com/office/mac/office/2008/main" xmlns:mc="http://schemas.openxmlformats.org/markup-compatibility/2006" xmlns:mv="urn:schemas-microsoft-com:mac:vml" xmlns:o="urn:schemas-microsoft-com:office:office" xmlns:r="http://schemas.openxmlformats.org/officeDocument/2006/relationships" xmlns:m="http://schemas.openxmlformats.org/officeDocument/2006/math" xmlns:v="urn:schemas-microsoft-com:vml" xmlns:wp14="http://schemas.microsoft.com/office/word/2010/wordprocessingDrawing" xmlns:wp="http://schemas.openxmlformats.org/drawingml/2006/wordprocessingDrawing" xmlns:w10="urn:schemas-microsoft-com:office:word" xmlns:w="http://schemas.openxmlformats.org/wordprocessingml/2006/main" xmlns:w14="http://schemas.microsoft.com/office/word/2010/wordml" xmlns:wpg="http://schemas.microsoft.com/office/word/2010/wordprocessingGroup" xmlns:wpi="http://schemas.microsoft.com/office/word/2010/wordprocessingInk" xmlns:wne="http://schemas.microsoft.com/office/word/2006/wordml" xmlns:wps="http://schemas.microsoft.com/office/word/2010/wordprocessingShape" mc:Ignorable="w14 wp14 mv">
+<w:endnotes xmlns:wpc="http://schemas.microsoft.com/office/word/2010/wordprocessingCanvas" xmlns:mc="http://schemas.openxmlformats.org/markup-compatibility/2006" xmlns:o="urn:schemas-microsoft-com:office:office" xmlns:r="http://schemas.openxmlformats.org/officeDocument/2006/relationships" xmlns:m="http://schemas.openxmlformats.org/officeDocument/2006/math" xmlns:v="urn:schemas-microsoft-com:vml" xmlns:wp14="http://schemas.microsoft.com/office/word/2010/wordprocessingDrawing" xmlns:wp="http://schemas.openxmlformats.org/drawingml/2006/wordprocessingDrawing" xmlns:w10="urn:schemas-microsoft-com:office:word" xmlns:w="http://schemas.openxmlformats.org/wordprocessingml/2006/main" xmlns:w14="http://schemas.microsoft.com/office/word/2010/wordml" xmlns:w15="http://schemas.microsoft.com/office/word/2012/wordml" xmlns:wpg="http://schemas.microsoft.com/office/word/2010/wordprocessingGroup" xmlns:wpi="http://schemas.microsoft.com/office/word/2010/wordprocessingInk" xmlns:wne="http://schemas.microsoft.com/office/word/2006/wordml" xmlns:wps="http://schemas.microsoft.com/office/word/2010/wordprocessingShape" mc:Ignorable="w14 w15 wp14">
   <w:endnote w:type="separator" w:id="-1">
     <w:p>
       <w:pPr>
@@ -1970,7 +1947,7 @@
 </file>
 
 <file path=word/footnotes.xml><?xml version="1.0" encoding="utf-8"?>
-<w:footnotes xmlns:wpc="http://schemas.microsoft.com/office/word/2010/wordprocessingCanvas" xmlns:mo="http://schemas.microsoft.com/office/mac/office/2008/main" xmlns:mc="http://schemas.openxmlformats.org/markup-compatibility/2006" xmlns:mv="urn:schemas-microsoft-com:mac:vml" xmlns:o="urn:schemas-microsoft-com:office:office" xmlns:r="http://schemas.openxmlformats.org/officeDocument/2006/relationships" xmlns:m="http://schemas.openxmlformats.org/officeDocument/2006/math" xmlns:v="urn:schemas-microsoft-com:vml" xmlns:wp14="http://schemas.microsoft.com/office/word/2010/wordprocessingDrawing" xmlns:wp="http://schemas.openxmlformats.org/drawingml/2006/wordprocessingDrawing" xmlns:w10="urn:schemas-microsoft-com:office:word" xmlns:w="http://schemas.openxmlformats.org/wordprocessingml/2006/main" xmlns:w14="http://schemas.microsoft.com/office/word/2010/wordml" xmlns:wpg="http://schemas.microsoft.com/office/word/2010/wordprocessingGroup" xmlns:wpi="http://schemas.microsoft.com/office/word/2010/wordprocessingInk" xmlns:wne="http://schemas.microsoft.com/office/word/2006/wordml" xmlns:wps="http://schemas.microsoft.com/office/word/2010/wordprocessingShape" mc:Ignorable="w14 wp14 mv">
+<w:footnotes xmlns:wpc="http://schemas.microsoft.com/office/word/2010/wordprocessingCanvas" xmlns:mc="http://schemas.openxmlformats.org/markup-compatibility/2006" xmlns:o="urn:schemas-microsoft-com:office:office" xmlns:r="http://schemas.openxmlformats.org/officeDocument/2006/relationships" xmlns:m="http://schemas.openxmlformats.org/officeDocument/2006/math" xmlns:v="urn:schemas-microsoft-com:vml" xmlns:wp14="http://schemas.microsoft.com/office/word/2010/wordprocessingDrawing" xmlns:wp="http://schemas.openxmlformats.org/drawingml/2006/wordprocessingDrawing" xmlns:w10="urn:schemas-microsoft-com:office:word" xmlns:w="http://schemas.openxmlformats.org/wordprocessingml/2006/main" xmlns:w14="http://schemas.microsoft.com/office/word/2010/wordml" xmlns:w15="http://schemas.microsoft.com/office/word/2012/wordml" xmlns:wpg="http://schemas.microsoft.com/office/word/2010/wordprocessingGroup" xmlns:wpi="http://schemas.microsoft.com/office/word/2010/wordprocessingInk" xmlns:wne="http://schemas.microsoft.com/office/word/2006/wordml" xmlns:wps="http://schemas.microsoft.com/office/word/2010/wordprocessingShape" mc:Ignorable="w14 w15 wp14">
   <w:footnote w:type="separator" w:id="-1">
     <w:p>
       <w:pPr>
@@ -1995,7 +1972,7 @@
 </file>
 
 <file path=word/numbering.xml><?xml version="1.0" encoding="utf-8"?>
-<w:numbering xmlns:wpc="http://schemas.microsoft.com/office/word/2010/wordprocessingCanvas" xmlns:mo="http://schemas.microsoft.com/office/mac/office/2008/main" xmlns:mc="http://schemas.openxmlformats.org/markup-compatibility/2006" xmlns:mv="urn:schemas-microsoft-com:mac:vml" xmlns:o="urn:schemas-microsoft-com:office:office" xmlns:r="http://schemas.openxmlformats.org/officeDocument/2006/relationships" xmlns:m="http://schemas.openxmlformats.org/officeDocument/2006/math" xmlns:v="urn:schemas-microsoft-com:vml" xmlns:wp14="http://schemas.microsoft.com/office/word/2010/wordprocessingDrawing" xmlns:wp="http://schemas.openxmlformats.org/drawingml/2006/wordprocessingDrawing" xmlns:w10="urn:schemas-microsoft-com:office:word" xmlns:w="http://schemas.openxmlformats.org/wordprocessingml/2006/main" xmlns:w14="http://schemas.microsoft.com/office/word/2010/wordml" xmlns:wpg="http://schemas.microsoft.com/office/word/2010/wordprocessingGroup" xmlns:wpi="http://schemas.microsoft.com/office/word/2010/wordprocessingInk" xmlns:wne="http://schemas.microsoft.com/office/word/2006/wordml" xmlns:wps="http://schemas.microsoft.com/office/word/2010/wordprocessingShape" mc:Ignorable="w14 wp14 mv">
+<w:numbering xmlns:wpc="http://schemas.microsoft.com/office/word/2010/wordprocessingCanvas" xmlns:mc="http://schemas.openxmlformats.org/markup-compatibility/2006" xmlns:o="urn:schemas-microsoft-com:office:office" xmlns:r="http://schemas.openxmlformats.org/officeDocument/2006/relationships" xmlns:m="http://schemas.openxmlformats.org/officeDocument/2006/math" xmlns:v="urn:schemas-microsoft-com:vml" xmlns:wp14="http://schemas.microsoft.com/office/word/2010/wordprocessingDrawing" xmlns:wp="http://schemas.openxmlformats.org/drawingml/2006/wordprocessingDrawing" xmlns:w10="urn:schemas-microsoft-com:office:word" xmlns:w="http://schemas.openxmlformats.org/wordprocessingml/2006/main" xmlns:w14="http://schemas.microsoft.com/office/word/2010/wordml" xmlns:w15="http://schemas.microsoft.com/office/word/2012/wordml" xmlns:wpg="http://schemas.microsoft.com/office/word/2010/wordprocessingGroup" xmlns:wpi="http://schemas.microsoft.com/office/word/2010/wordprocessingInk" xmlns:wne="http://schemas.microsoft.com/office/word/2006/wordml" xmlns:wps="http://schemas.microsoft.com/office/word/2010/wordprocessingShape" mc:Ignorable="w14 w15 wp14">
   <w:abstractNum w:abstractNumId="0">
     <w:nsid w:val="038B0EF5"/>
     <w:multiLevelType w:val="hybridMultilevel"/>
@@ -5545,7 +5522,7 @@
 </file>
 
 <file path=word/styles.xml><?xml version="1.0" encoding="utf-8"?>
-<w:styles xmlns:mc="http://schemas.openxmlformats.org/markup-compatibility/2006" xmlns:r="http://schemas.openxmlformats.org/officeDocument/2006/relationships" xmlns:w="http://schemas.openxmlformats.org/wordprocessingml/2006/main" xmlns:w14="http://schemas.microsoft.com/office/word/2010/wordml" mc:Ignorable="w14">
+<w:styles xmlns:mc="http://schemas.openxmlformats.org/markup-compatibility/2006" xmlns:r="http://schemas.openxmlformats.org/officeDocument/2006/relationships" xmlns:w="http://schemas.openxmlformats.org/wordprocessingml/2006/main" xmlns:w14="http://schemas.microsoft.com/office/word/2010/wordml" xmlns:w15="http://schemas.microsoft.com/office/word/2012/wordml" mc:Ignorable="w14 w15">
   <w:docDefaults>
     <w:rPrDefault>
       <w:rPr>
@@ -5561,144 +5538,369 @@
       </w:pPr>
     </w:pPrDefault>
   </w:docDefaults>
-  <w:latentStyles w:defLockedState="0" w:defUIPriority="99" w:defSemiHidden="1" w:defUnhideWhenUsed="1" w:defQFormat="0" w:count="276">
-    <w:lsdException w:name="Normal" w:semiHidden="0" w:uiPriority="0" w:unhideWhenUsed="0" w:qFormat="1"/>
-    <w:lsdException w:name="heading 1" w:semiHidden="0" w:uiPriority="9" w:unhideWhenUsed="0" w:qFormat="1"/>
-    <w:lsdException w:name="heading 2" w:uiPriority="9" w:qFormat="1"/>
-    <w:lsdException w:name="heading 3" w:uiPriority="9" w:qFormat="1"/>
-    <w:lsdException w:name="heading 4" w:uiPriority="9" w:qFormat="1"/>
-    <w:lsdException w:name="heading 5" w:uiPriority="9" w:qFormat="1"/>
-    <w:lsdException w:name="heading 6" w:uiPriority="9" w:qFormat="1"/>
-    <w:lsdException w:name="heading 7" w:uiPriority="9" w:qFormat="1"/>
-    <w:lsdException w:name="heading 8" w:uiPriority="9" w:qFormat="1"/>
-    <w:lsdException w:name="heading 9" w:uiPriority="9" w:qFormat="1"/>
-    <w:lsdException w:name="toc 1" w:uiPriority="39"/>
-    <w:lsdException w:name="toc 2" w:uiPriority="39"/>
-    <w:lsdException w:name="toc 3" w:uiPriority="39"/>
-    <w:lsdException w:name="toc 4" w:uiPriority="39"/>
-    <w:lsdException w:name="toc 5" w:uiPriority="39"/>
-    <w:lsdException w:name="toc 6" w:uiPriority="39"/>
-    <w:lsdException w:name="toc 7" w:uiPriority="39"/>
-    <w:lsdException w:name="toc 8" w:uiPriority="39"/>
-    <w:lsdException w:name="toc 9" w:uiPriority="39"/>
-    <w:lsdException w:name="caption" w:uiPriority="35" w:qFormat="1"/>
-    <w:lsdException w:name="Title" w:semiHidden="0" w:uiPriority="10" w:unhideWhenUsed="0" w:qFormat="1"/>
-    <w:lsdException w:name="Default Paragraph Font" w:uiPriority="1"/>
-    <w:lsdException w:name="Subtitle" w:semiHidden="0" w:uiPriority="11" w:unhideWhenUsed="0" w:qFormat="1"/>
-    <w:lsdException w:name="Strong" w:semiHidden="0" w:uiPriority="22" w:unhideWhenUsed="0" w:qFormat="1"/>
-    <w:lsdException w:name="Emphasis" w:semiHidden="0" w:uiPriority="20" w:unhideWhenUsed="0" w:qFormat="1"/>
-    <w:lsdException w:name="Table Grid" w:semiHidden="0" w:uiPriority="59" w:unhideWhenUsed="0"/>
-    <w:lsdException w:name="Placeholder Text" w:unhideWhenUsed="0"/>
-    <w:lsdException w:name="No Spacing" w:semiHidden="0" w:uiPriority="1" w:unhideWhenUsed="0" w:qFormat="1"/>
-    <w:lsdException w:name="Light Shading" w:semiHidden="0" w:uiPriority="60" w:unhideWhenUsed="0"/>
-    <w:lsdException w:name="Light List" w:semiHidden="0" w:uiPriority="61" w:unhideWhenUsed="0"/>
-    <w:lsdException w:name="Light Grid" w:semiHidden="0" w:uiPriority="62" w:unhideWhenUsed="0"/>
-    <w:lsdException w:name="Medium Shading 1" w:semiHidden="0" w:uiPriority="63" w:unhideWhenUsed="0"/>
-    <w:lsdException w:name="Medium Shading 2" w:semiHidden="0" w:uiPriority="64" w:unhideWhenUsed="0"/>
-    <w:lsdException w:name="Medium List 1" w:semiHidden="0" w:uiPriority="65" w:unhideWhenUsed="0"/>
-    <w:lsdException w:name="Medium List 2" w:semiHidden="0" w:uiPriority="66" w:unhideWhenUsed="0"/>
-    <w:lsdException w:name="Medium Grid 1" w:semiHidden="0" w:uiPriority="67" w:unhideWhenUsed="0"/>
-    <w:lsdException w:name="Medium Grid 2" w:semiHidden="0" w:uiPriority="68" w:unhideWhenUsed="0"/>
-    <w:lsdException w:name="Medium Grid 3" w:semiHidden="0" w:uiPriority="69" w:unhideWhenUsed="0"/>
-    <w:lsdException w:name="Dark List" w:semiHidden="0" w:uiPriority="70" w:unhideWhenUsed="0"/>
-    <w:lsdException w:name="Colorful Shading" w:semiHidden="0" w:uiPriority="71" w:unhideWhenUsed="0"/>
-    <w:lsdException w:name="Colorful List" w:semiHidden="0" w:uiPriority="72" w:unhideWhenUsed="0"/>
-    <w:lsdException w:name="Colorful Grid" w:semiHidden="0" w:uiPriority="73" w:unhideWhenUsed="0"/>
-    <w:lsdException w:name="Light Shading Accent 1" w:semiHidden="0" w:uiPriority="60" w:unhideWhenUsed="0"/>
-    <w:lsdException w:name="Light List Accent 1" w:semiHidden="0" w:uiPriority="61" w:unhideWhenUsed="0"/>
-    <w:lsdException w:name="Light Grid Accent 1" w:semiHidden="0" w:uiPriority="62" w:unhideWhenUsed="0"/>
-    <w:lsdException w:name="Medium Shading 1 Accent 1" w:semiHidden="0" w:uiPriority="63" w:unhideWhenUsed="0"/>
-    <w:lsdException w:name="Medium Shading 2 Accent 1" w:semiHidden="0" w:uiPriority="64" w:unhideWhenUsed="0"/>
-    <w:lsdException w:name="Medium List 1 Accent 1" w:semiHidden="0" w:uiPriority="65" w:unhideWhenUsed="0"/>
-    <w:lsdException w:name="Revision" w:unhideWhenUsed="0"/>
-    <w:lsdException w:name="List Paragraph" w:semiHidden="0" w:uiPriority="34" w:unhideWhenUsed="0" w:qFormat="1"/>
-    <w:lsdException w:name="Quote" w:semiHidden="0" w:uiPriority="29" w:unhideWhenUsed="0" w:qFormat="1"/>
-    <w:lsdException w:name="Intense Quote" w:semiHidden="0" w:uiPriority="30" w:unhideWhenUsed="0" w:qFormat="1"/>
-    <w:lsdException w:name="Medium List 2 Accent 1" w:semiHidden="0" w:uiPriority="66" w:unhideWhenUsed="0"/>
-    <w:lsdException w:name="Medium Grid 1 Accent 1" w:semiHidden="0" w:uiPriority="67" w:unhideWhenUsed="0"/>
-    <w:lsdException w:name="Medium Grid 2 Accent 1" w:semiHidden="0" w:uiPriority="68" w:unhideWhenUsed="0"/>
-    <w:lsdException w:name="Medium Grid 3 Accent 1" w:semiHidden="0" w:uiPriority="69" w:unhideWhenUsed="0"/>
-    <w:lsdException w:name="Dark List Accent 1" w:semiHidden="0" w:uiPriority="70" w:unhideWhenUsed="0"/>
-    <w:lsdException w:name="Colorful Shading Accent 1" w:semiHidden="0" w:uiPriority="71" w:unhideWhenUsed="0"/>
-    <w:lsdException w:name="Colorful List Accent 1" w:semiHidden="0" w:uiPriority="72" w:unhideWhenUsed="0"/>
-    <w:lsdException w:name="Colorful Grid Accent 1" w:semiHidden="0" w:uiPriority="73" w:unhideWhenUsed="0"/>
-    <w:lsdException w:name="Light Shading Accent 2" w:semiHidden="0" w:uiPriority="60" w:unhideWhenUsed="0"/>
-    <w:lsdException w:name="Light List Accent 2" w:semiHidden="0" w:uiPriority="61" w:unhideWhenUsed="0"/>
-    <w:lsdException w:name="Light Grid Accent 2" w:semiHidden="0" w:uiPriority="62" w:unhideWhenUsed="0"/>
-    <w:lsdException w:name="Medium Shading 1 Accent 2" w:semiHidden="0" w:uiPriority="63" w:unhideWhenUsed="0"/>
-    <w:lsdException w:name="Medium Shading 2 Accent 2" w:semiHidden="0" w:uiPriority="64" w:unhideWhenUsed="0"/>
-    <w:lsdException w:name="Medium List 1 Accent 2" w:semiHidden="0" w:uiPriority="65" w:unhideWhenUsed="0"/>
-    <w:lsdException w:name="Medium List 2 Accent 2" w:semiHidden="0" w:uiPriority="66" w:unhideWhenUsed="0"/>
-    <w:lsdException w:name="Medium Grid 1 Accent 2" w:semiHidden="0" w:uiPriority="67" w:unhideWhenUsed="0"/>
-    <w:lsdException w:name="Medium Grid 2 Accent 2" w:semiHidden="0" w:uiPriority="68" w:unhideWhenUsed="0"/>
-    <w:lsdException w:name="Medium Grid 3 Accent 2" w:semiHidden="0" w:uiPriority="69" w:unhideWhenUsed="0"/>
-    <w:lsdException w:name="Dark List Accent 2" w:semiHidden="0" w:uiPriority="70" w:unhideWhenUsed="0"/>
-    <w:lsdException w:name="Colorful Shading Accent 2" w:semiHidden="0" w:uiPriority="71" w:unhideWhenUsed="0"/>
-    <w:lsdException w:name="Colorful List Accent 2" w:semiHidden="0" w:uiPriority="72" w:unhideWhenUsed="0"/>
-    <w:lsdException w:name="Colorful Grid Accent 2" w:semiHidden="0" w:uiPriority="73" w:unhideWhenUsed="0"/>
-    <w:lsdException w:name="Light Shading Accent 3" w:semiHidden="0" w:uiPriority="60" w:unhideWhenUsed="0"/>
-    <w:lsdException w:name="Light List Accent 3" w:semiHidden="0" w:uiPriority="61" w:unhideWhenUsed="0"/>
-    <w:lsdException w:name="Light Grid Accent 3" w:semiHidden="0" w:uiPriority="62" w:unhideWhenUsed="0"/>
-    <w:lsdException w:name="Medium Shading 1 Accent 3" w:semiHidden="0" w:uiPriority="63" w:unhideWhenUsed="0"/>
-    <w:lsdException w:name="Medium Shading 2 Accent 3" w:semiHidden="0" w:uiPriority="64" w:unhideWhenUsed="0"/>
-    <w:lsdException w:name="Medium List 1 Accent 3" w:semiHidden="0" w:uiPriority="65" w:unhideWhenUsed="0"/>
-    <w:lsdException w:name="Medium List 2 Accent 3" w:semiHidden="0" w:uiPriority="66" w:unhideWhenUsed="0"/>
-    <w:lsdException w:name="Medium Grid 1 Accent 3" w:semiHidden="0" w:uiPriority="67" w:unhideWhenUsed="0"/>
-    <w:lsdException w:name="Medium Grid 2 Accent 3" w:semiHidden="0" w:uiPriority="68" w:unhideWhenUsed="0"/>
-    <w:lsdException w:name="Medium Grid 3 Accent 3" w:semiHidden="0" w:uiPriority="69" w:unhideWhenUsed="0"/>
-    <w:lsdException w:name="Dark List Accent 3" w:semiHidden="0" w:uiPriority="70" w:unhideWhenUsed="0"/>
-    <w:lsdException w:name="Colorful Shading Accent 3" w:semiHidden="0" w:uiPriority="71" w:unhideWhenUsed="0"/>
-    <w:lsdException w:name="Colorful List Accent 3" w:semiHidden="0" w:uiPriority="72" w:unhideWhenUsed="0"/>
-    <w:lsdException w:name="Colorful Grid Accent 3" w:semiHidden="0" w:uiPriority="73" w:unhideWhenUsed="0"/>
-    <w:lsdException w:name="Light Shading Accent 4" w:semiHidden="0" w:uiPriority="60" w:unhideWhenUsed="0"/>
-    <w:lsdException w:name="Light List Accent 4" w:semiHidden="0" w:uiPriority="61" w:unhideWhenUsed="0"/>
-    <w:lsdException w:name="Light Grid Accent 4" w:semiHidden="0" w:uiPriority="62" w:unhideWhenUsed="0"/>
-    <w:lsdException w:name="Medium Shading 1 Accent 4" w:semiHidden="0" w:uiPriority="63" w:unhideWhenUsed="0"/>
-    <w:lsdException w:name="Medium Shading 2 Accent 4" w:semiHidden="0" w:uiPriority="64" w:unhideWhenUsed="0"/>
-    <w:lsdException w:name="Medium List 1 Accent 4" w:semiHidden="0" w:uiPriority="65" w:unhideWhenUsed="0"/>
-    <w:lsdException w:name="Medium List 2 Accent 4" w:semiHidden="0" w:uiPriority="66" w:unhideWhenUsed="0"/>
-    <w:lsdException w:name="Medium Grid 1 Accent 4" w:semiHidden="0" w:uiPriority="67" w:unhideWhenUsed="0"/>
-    <w:lsdException w:name="Medium Grid 2 Accent 4" w:semiHidden="0" w:uiPriority="68" w:unhideWhenUsed="0"/>
-    <w:lsdException w:name="Medium Grid 3 Accent 4" w:semiHidden="0" w:uiPriority="69" w:unhideWhenUsed="0"/>
-    <w:lsdException w:name="Dark List Accent 4" w:semiHidden="0" w:uiPriority="70" w:unhideWhenUsed="0"/>
-    <w:lsdException w:name="Colorful Shading Accent 4" w:semiHidden="0" w:uiPriority="71" w:unhideWhenUsed="0"/>
-    <w:lsdException w:name="Colorful List Accent 4" w:semiHidden="0" w:uiPriority="72" w:unhideWhenUsed="0"/>
-    <w:lsdException w:name="Colorful Grid Accent 4" w:semiHidden="0" w:uiPriority="73" w:unhideWhenUsed="0"/>
-    <w:lsdException w:name="Light Shading Accent 5" w:semiHidden="0" w:uiPriority="60" w:unhideWhenUsed="0"/>
-    <w:lsdException w:name="Light List Accent 5" w:semiHidden="0" w:uiPriority="61" w:unhideWhenUsed="0"/>
-    <w:lsdException w:name="Light Grid Accent 5" w:semiHidden="0" w:uiPriority="62" w:unhideWhenUsed="0"/>
-    <w:lsdException w:name="Medium Shading 1 Accent 5" w:semiHidden="0" w:uiPriority="63" w:unhideWhenUsed="0"/>
-    <w:lsdException w:name="Medium Shading 2 Accent 5" w:semiHidden="0" w:uiPriority="64" w:unhideWhenUsed="0"/>
-    <w:lsdException w:name="Medium List 1 Accent 5" w:semiHidden="0" w:uiPriority="65" w:unhideWhenUsed="0"/>
-    <w:lsdException w:name="Medium List 2 Accent 5" w:semiHidden="0" w:uiPriority="66" w:unhideWhenUsed="0"/>
-    <w:lsdException w:name="Medium Grid 1 Accent 5" w:semiHidden="0" w:uiPriority="67" w:unhideWhenUsed="0"/>
-    <w:lsdException w:name="Medium Grid 2 Accent 5" w:semiHidden="0" w:uiPriority="68" w:unhideWhenUsed="0"/>
-    <w:lsdException w:name="Medium Grid 3 Accent 5" w:semiHidden="0" w:uiPriority="69" w:unhideWhenUsed="0"/>
-    <w:lsdException w:name="Dark List Accent 5" w:semiHidden="0" w:uiPriority="70" w:unhideWhenUsed="0"/>
-    <w:lsdException w:name="Colorful Shading Accent 5" w:semiHidden="0" w:uiPriority="71" w:unhideWhenUsed="0"/>
-    <w:lsdException w:name="Colorful List Accent 5" w:semiHidden="0" w:uiPriority="72" w:unhideWhenUsed="0"/>
-    <w:lsdException w:name="Colorful Grid Accent 5" w:semiHidden="0" w:uiPriority="73" w:unhideWhenUsed="0"/>
-    <w:lsdException w:name="Light Shading Accent 6" w:semiHidden="0" w:uiPriority="60" w:unhideWhenUsed="0"/>
-    <w:lsdException w:name="Light List Accent 6" w:semiHidden="0" w:uiPriority="61" w:unhideWhenUsed="0"/>
-    <w:lsdException w:name="Light Grid Accent 6" w:semiHidden="0" w:uiPriority="62" w:unhideWhenUsed="0"/>
-    <w:lsdException w:name="Medium Shading 1 Accent 6" w:semiHidden="0" w:uiPriority="63" w:unhideWhenUsed="0"/>
-    <w:lsdException w:name="Medium Shading 2 Accent 6" w:semiHidden="0" w:uiPriority="64" w:unhideWhenUsed="0"/>
-    <w:lsdException w:name="Medium List 1 Accent 6" w:semiHidden="0" w:uiPriority="65" w:unhideWhenUsed="0"/>
-    <w:lsdException w:name="Medium List 2 Accent 6" w:semiHidden="0" w:uiPriority="66" w:unhideWhenUsed="0"/>
-    <w:lsdException w:name="Medium Grid 1 Accent 6" w:semiHidden="0" w:uiPriority="67" w:unhideWhenUsed="0"/>
-    <w:lsdException w:name="Medium Grid 2 Accent 6" w:semiHidden="0" w:uiPriority="68" w:unhideWhenUsed="0"/>
-    <w:lsdException w:name="Medium Grid 3 Accent 6" w:semiHidden="0" w:uiPriority="69" w:unhideWhenUsed="0"/>
-    <w:lsdException w:name="Dark List Accent 6" w:semiHidden="0" w:uiPriority="70" w:unhideWhenUsed="0"/>
-    <w:lsdException w:name="Colorful Shading Accent 6" w:semiHidden="0" w:uiPriority="71" w:unhideWhenUsed="0"/>
-    <w:lsdException w:name="Colorful List Accent 6" w:semiHidden="0" w:uiPriority="72" w:unhideWhenUsed="0"/>
-    <w:lsdException w:name="Colorful Grid Accent 6" w:semiHidden="0" w:uiPriority="73" w:unhideWhenUsed="0"/>
-    <w:lsdException w:name="Subtle Emphasis" w:semiHidden="0" w:uiPriority="19" w:unhideWhenUsed="0" w:qFormat="1"/>
-    <w:lsdException w:name="Intense Emphasis" w:semiHidden="0" w:uiPriority="21" w:unhideWhenUsed="0" w:qFormat="1"/>
-    <w:lsdException w:name="Subtle Reference" w:semiHidden="0" w:uiPriority="31" w:unhideWhenUsed="0" w:qFormat="1"/>
-    <w:lsdException w:name="Intense Reference" w:semiHidden="0" w:uiPriority="32" w:unhideWhenUsed="0" w:qFormat="1"/>
-    <w:lsdException w:name="Book Title" w:semiHidden="0" w:uiPriority="33" w:unhideWhenUsed="0" w:qFormat="1"/>
-    <w:lsdException w:name="Bibliography" w:uiPriority="37"/>
-    <w:lsdException w:name="TOC Heading" w:uiPriority="39" w:qFormat="1"/>
+  <w:latentStyles w:defLockedState="0" w:defUIPriority="99" w:defSemiHidden="0" w:defUnhideWhenUsed="0" w:defQFormat="0" w:count="371">
+    <w:lsdException w:name="Normal" w:uiPriority="0" w:qFormat="1"/>
+    <w:lsdException w:name="heading 1" w:uiPriority="9" w:qFormat="1"/>
+    <w:lsdException w:name="heading 2" w:semiHidden="1" w:uiPriority="9" w:unhideWhenUsed="1" w:qFormat="1"/>
+    <w:lsdException w:name="heading 3" w:semiHidden="1" w:uiPriority="9" w:unhideWhenUsed="1" w:qFormat="1"/>
+    <w:lsdException w:name="heading 4" w:semiHidden="1" w:uiPriority="9" w:unhideWhenUsed="1" w:qFormat="1"/>
+    <w:lsdException w:name="heading 5" w:semiHidden="1" w:uiPriority="9" w:unhideWhenUsed="1" w:qFormat="1"/>
+    <w:lsdException w:name="heading 6" w:semiHidden="1" w:uiPriority="9" w:unhideWhenUsed="1" w:qFormat="1"/>
+    <w:lsdException w:name="heading 7" w:semiHidden="1" w:uiPriority="9" w:unhideWhenUsed="1" w:qFormat="1"/>
+    <w:lsdException w:name="heading 8" w:semiHidden="1" w:uiPriority="9" w:unhideWhenUsed="1" w:qFormat="1"/>
+    <w:lsdException w:name="heading 9" w:semiHidden="1" w:uiPriority="9" w:unhideWhenUsed="1" w:qFormat="1"/>
+    <w:lsdException w:name="index 1" w:semiHidden="1" w:unhideWhenUsed="1"/>
+    <w:lsdException w:name="index 2" w:semiHidden="1" w:unhideWhenUsed="1"/>
+    <w:lsdException w:name="index 3" w:semiHidden="1" w:unhideWhenUsed="1"/>
+    <w:lsdException w:name="index 4" w:semiHidden="1" w:unhideWhenUsed="1"/>
+    <w:lsdException w:name="index 5" w:semiHidden="1" w:unhideWhenUsed="1"/>
+    <w:lsdException w:name="index 6" w:semiHidden="1" w:unhideWhenUsed="1"/>
+    <w:lsdException w:name="index 7" w:semiHidden="1" w:unhideWhenUsed="1"/>
+    <w:lsdException w:name="index 8" w:semiHidden="1" w:unhideWhenUsed="1"/>
+    <w:lsdException w:name="index 9" w:semiHidden="1" w:unhideWhenUsed="1"/>
+    <w:lsdException w:name="toc 1" w:semiHidden="1" w:uiPriority="39" w:unhideWhenUsed="1"/>
+    <w:lsdException w:name="toc 2" w:semiHidden="1" w:uiPriority="39" w:unhideWhenUsed="1"/>
+    <w:lsdException w:name="toc 3" w:semiHidden="1" w:uiPriority="39" w:unhideWhenUsed="1"/>
+    <w:lsdException w:name="toc 4" w:semiHidden="1" w:uiPriority="39" w:unhideWhenUsed="1"/>
+    <w:lsdException w:name="toc 5" w:semiHidden="1" w:uiPriority="39" w:unhideWhenUsed="1"/>
+    <w:lsdException w:name="toc 6" w:semiHidden="1" w:uiPriority="39" w:unhideWhenUsed="1"/>
+    <w:lsdException w:name="toc 7" w:semiHidden="1" w:uiPriority="39" w:unhideWhenUsed="1"/>
+    <w:lsdException w:name="toc 8" w:semiHidden="1" w:uiPriority="39" w:unhideWhenUsed="1"/>
+    <w:lsdException w:name="toc 9" w:semiHidden="1" w:uiPriority="39" w:unhideWhenUsed="1"/>
+    <w:lsdException w:name="Normal Indent" w:semiHidden="1" w:unhideWhenUsed="1"/>
+    <w:lsdException w:name="footnote text" w:semiHidden="1" w:unhideWhenUsed="1"/>
+    <w:lsdException w:name="annotation text" w:semiHidden="1" w:unhideWhenUsed="1"/>
+    <w:lsdException w:name="header" w:semiHidden="1" w:unhideWhenUsed="1"/>
+    <w:lsdException w:name="footer" w:semiHidden="1" w:unhideWhenUsed="1"/>
+    <w:lsdException w:name="index heading" w:semiHidden="1" w:unhideWhenUsed="1"/>
+    <w:lsdException w:name="caption" w:semiHidden="1" w:uiPriority="35" w:unhideWhenUsed="1" w:qFormat="1"/>
+    <w:lsdException w:name="table of figures" w:semiHidden="1" w:unhideWhenUsed="1"/>
+    <w:lsdException w:name="envelope address" w:semiHidden="1" w:unhideWhenUsed="1"/>
+    <w:lsdException w:name="envelope return" w:semiHidden="1" w:unhideWhenUsed="1"/>
+    <w:lsdException w:name="footnote reference" w:semiHidden="1" w:unhideWhenUsed="1"/>
+    <w:lsdException w:name="annotation reference" w:semiHidden="1" w:unhideWhenUsed="1"/>
+    <w:lsdException w:name="line number" w:semiHidden="1" w:unhideWhenUsed="1"/>
+    <w:lsdException w:name="page number" w:semiHidden="1" w:unhideWhenUsed="1"/>
+    <w:lsdException w:name="endnote reference" w:semiHidden="1" w:unhideWhenUsed="1"/>
+    <w:lsdException w:name="endnote text" w:semiHidden="1" w:unhideWhenUsed="1"/>
+    <w:lsdException w:name="table of authorities" w:semiHidden="1" w:unhideWhenUsed="1"/>
+    <w:lsdException w:name="macro" w:semiHidden="1" w:unhideWhenUsed="1"/>
+    <w:lsdException w:name="toa heading" w:semiHidden="1" w:unhideWhenUsed="1"/>
+    <w:lsdException w:name="List" w:semiHidden="1" w:unhideWhenUsed="1"/>
+    <w:lsdException w:name="List Bullet" w:semiHidden="1" w:unhideWhenUsed="1"/>
+    <w:lsdException w:name="List Number" w:semiHidden="1" w:unhideWhenUsed="1"/>
+    <w:lsdException w:name="List 2" w:semiHidden="1" w:unhideWhenUsed="1"/>
+    <w:lsdException w:name="List 3" w:semiHidden="1" w:unhideWhenUsed="1"/>
+    <w:lsdException w:name="List 4" w:semiHidden="1" w:unhideWhenUsed="1"/>
+    <w:lsdException w:name="List 5" w:semiHidden="1" w:unhideWhenUsed="1"/>
+    <w:lsdException w:name="List Bullet 2" w:semiHidden="1" w:unhideWhenUsed="1"/>
+    <w:lsdException w:name="List Bullet 3" w:semiHidden="1" w:unhideWhenUsed="1"/>
+    <w:lsdException w:name="List Bullet 4" w:semiHidden="1" w:unhideWhenUsed="1"/>
+    <w:lsdException w:name="List Bullet 5" w:semiHidden="1" w:unhideWhenUsed="1"/>
+    <w:lsdException w:name="List Number 2" w:semiHidden="1" w:unhideWhenUsed="1"/>
+    <w:lsdException w:name="List Number 3" w:semiHidden="1" w:unhideWhenUsed="1"/>
+    <w:lsdException w:name="List Number 4" w:semiHidden="1" w:unhideWhenUsed="1"/>
+    <w:lsdException w:name="List Number 5" w:semiHidden="1" w:unhideWhenUsed="1"/>
+    <w:lsdException w:name="Title" w:uiPriority="10" w:qFormat="1"/>
+    <w:lsdException w:name="Closing" w:semiHidden="1" w:unhideWhenUsed="1"/>
+    <w:lsdException w:name="Signature" w:semiHidden="1" w:unhideWhenUsed="1"/>
+    <w:lsdException w:name="Default Paragraph Font" w:semiHidden="1" w:uiPriority="1" w:unhideWhenUsed="1"/>
+    <w:lsdException w:name="Body Text" w:semiHidden="1" w:unhideWhenUsed="1"/>
+    <w:lsdException w:name="Body Text Indent" w:semiHidden="1" w:unhideWhenUsed="1"/>
+    <w:lsdException w:name="List Continue" w:semiHidden="1" w:unhideWhenUsed="1"/>
+    <w:lsdException w:name="List Continue 2" w:semiHidden="1" w:unhideWhenUsed="1"/>
+    <w:lsdException w:name="List Continue 3" w:semiHidden="1" w:unhideWhenUsed="1"/>
+    <w:lsdException w:name="List Continue 4" w:semiHidden="1" w:unhideWhenUsed="1"/>
+    <w:lsdException w:name="List Continue 5" w:semiHidden="1" w:unhideWhenUsed="1"/>
+    <w:lsdException w:name="Message Header" w:semiHidden="1" w:unhideWhenUsed="1"/>
+    <w:lsdException w:name="Subtitle" w:uiPriority="11" w:qFormat="1"/>
+    <w:lsdException w:name="Salutation" w:semiHidden="1" w:unhideWhenUsed="1"/>
+    <w:lsdException w:name="Date" w:semiHidden="1" w:unhideWhenUsed="1"/>
+    <w:lsdException w:name="Body Text First Indent" w:semiHidden="1" w:unhideWhenUsed="1"/>
+    <w:lsdException w:name="Body Text First Indent 2" w:semiHidden="1" w:unhideWhenUsed="1"/>
+    <w:lsdException w:name="Note Heading" w:semiHidden="1" w:unhideWhenUsed="1"/>
+    <w:lsdException w:name="Body Text 2" w:semiHidden="1" w:unhideWhenUsed="1"/>
+    <w:lsdException w:name="Body Text 3" w:semiHidden="1" w:unhideWhenUsed="1"/>
+    <w:lsdException w:name="Body Text Indent 2" w:semiHidden="1" w:unhideWhenUsed="1"/>
+    <w:lsdException w:name="Body Text Indent 3" w:semiHidden="1" w:unhideWhenUsed="1"/>
+    <w:lsdException w:name="Block Text" w:semiHidden="1" w:unhideWhenUsed="1"/>
+    <w:lsdException w:name="Hyperlink" w:semiHidden="1" w:unhideWhenUsed="1"/>
+    <w:lsdException w:name="FollowedHyperlink" w:semiHidden="1" w:unhideWhenUsed="1"/>
+    <w:lsdException w:name="Strong" w:uiPriority="22" w:qFormat="1"/>
+    <w:lsdException w:name="Emphasis" w:uiPriority="20" w:qFormat="1"/>
+    <w:lsdException w:name="Document Map" w:semiHidden="1" w:unhideWhenUsed="1"/>
+    <w:lsdException w:name="Plain Text" w:semiHidden="1" w:unhideWhenUsed="1"/>
+    <w:lsdException w:name="E-mail Signature" w:semiHidden="1" w:unhideWhenUsed="1"/>
+    <w:lsdException w:name="HTML Top of Form" w:semiHidden="1" w:unhideWhenUsed="1"/>
+    <w:lsdException w:name="HTML Bottom of Form" w:semiHidden="1" w:unhideWhenUsed="1"/>
+    <w:lsdException w:name="Normal (Web)" w:semiHidden="1" w:unhideWhenUsed="1"/>
+    <w:lsdException w:name="HTML Acronym" w:semiHidden="1" w:unhideWhenUsed="1"/>
+    <w:lsdException w:name="HTML Address" w:semiHidden="1" w:unhideWhenUsed="1"/>
+    <w:lsdException w:name="HTML Cite" w:semiHidden="1" w:unhideWhenUsed="1"/>
+    <w:lsdException w:name="HTML Code" w:semiHidden="1" w:unhideWhenUsed="1"/>
+    <w:lsdException w:name="HTML Definition" w:semiHidden="1" w:unhideWhenUsed="1"/>
+    <w:lsdException w:name="HTML Keyboard" w:semiHidden="1" w:unhideWhenUsed="1"/>
+    <w:lsdException w:name="HTML Preformatted" w:semiHidden="1" w:unhideWhenUsed="1"/>
+    <w:lsdException w:name="HTML Sample" w:semiHidden="1" w:unhideWhenUsed="1"/>
+    <w:lsdException w:name="HTML Typewriter" w:semiHidden="1" w:unhideWhenUsed="1"/>
+    <w:lsdException w:name="HTML Variable" w:semiHidden="1" w:unhideWhenUsed="1"/>
+    <w:lsdException w:name="Normal Table" w:semiHidden="1" w:unhideWhenUsed="1"/>
+    <w:lsdException w:name="annotation subject" w:semiHidden="1" w:unhideWhenUsed="1"/>
+    <w:lsdException w:name="No List" w:semiHidden="1" w:unhideWhenUsed="1"/>
+    <w:lsdException w:name="Outline List 1" w:semiHidden="1" w:unhideWhenUsed="1"/>
+    <w:lsdException w:name="Outline List 2" w:semiHidden="1" w:unhideWhenUsed="1"/>
+    <w:lsdException w:name="Outline List 3" w:semiHidden="1" w:unhideWhenUsed="1"/>
+    <w:lsdException w:name="Table Simple 1" w:semiHidden="1" w:unhideWhenUsed="1"/>
+    <w:lsdException w:name="Table Simple 2" w:semiHidden="1" w:unhideWhenUsed="1"/>
+    <w:lsdException w:name="Table Simple 3" w:semiHidden="1" w:unhideWhenUsed="1"/>
+    <w:lsdException w:name="Table Classic 1" w:semiHidden="1" w:unhideWhenUsed="1"/>
+    <w:lsdException w:name="Table Classic 2" w:semiHidden="1" w:unhideWhenUsed="1"/>
+    <w:lsdException w:name="Table Classic 3" w:semiHidden="1" w:unhideWhenUsed="1"/>
+    <w:lsdException w:name="Table Classic 4" w:semiHidden="1" w:unhideWhenUsed="1"/>
+    <w:lsdException w:name="Table Colorful 1" w:semiHidden="1" w:unhideWhenUsed="1"/>
+    <w:lsdException w:name="Table Colorful 2" w:semiHidden="1" w:unhideWhenUsed="1"/>
+    <w:lsdException w:name="Table Colorful 3" w:semiHidden="1" w:unhideWhenUsed="1"/>
+    <w:lsdException w:name="Table Columns 1" w:semiHidden="1" w:unhideWhenUsed="1"/>
+    <w:lsdException w:name="Table Columns 2" w:semiHidden="1" w:unhideWhenUsed="1"/>
+    <w:lsdException w:name="Table Columns 3" w:semiHidden="1" w:unhideWhenUsed="1"/>
+    <w:lsdException w:name="Table Columns 4" w:semiHidden="1" w:unhideWhenUsed="1"/>
+    <w:lsdException w:name="Table Columns 5" w:semiHidden="1" w:unhideWhenUsed="1"/>
+    <w:lsdException w:name="Table Grid 1" w:semiHidden="1" w:unhideWhenUsed="1"/>
+    <w:lsdException w:name="Table Grid 2" w:semiHidden="1" w:unhideWhenUsed="1"/>
+    <w:lsdException w:name="Table Grid 3" w:semiHidden="1" w:unhideWhenUsed="1"/>
+    <w:lsdException w:name="Table Grid 4" w:semiHidden="1" w:unhideWhenUsed="1"/>
+    <w:lsdException w:name="Table Grid 5" w:semiHidden="1" w:unhideWhenUsed="1"/>
+    <w:lsdException w:name="Table Grid 6" w:semiHidden="1" w:unhideWhenUsed="1"/>
+    <w:lsdException w:name="Table Grid 7" w:semiHidden="1" w:unhideWhenUsed="1"/>
+    <w:lsdException w:name="Table Grid 8" w:semiHidden="1" w:unhideWhenUsed="1"/>
+    <w:lsdException w:name="Table List 1" w:semiHidden="1" w:unhideWhenUsed="1"/>
+    <w:lsdException w:name="Table List 2" w:semiHidden="1" w:unhideWhenUsed="1"/>
+    <w:lsdException w:name="Table List 3" w:semiHidden="1" w:unhideWhenUsed="1"/>
+    <w:lsdException w:name="Table List 4" w:semiHidden="1" w:unhideWhenUsed="1"/>
+    <w:lsdException w:name="Table List 5" w:semiHidden="1" w:unhideWhenUsed="1"/>
+    <w:lsdException w:name="Table List 6" w:semiHidden="1" w:unhideWhenUsed="1"/>
+    <w:lsdException w:name="Table List 7" w:semiHidden="1" w:unhideWhenUsed="1"/>
+    <w:lsdException w:name="Table List 8" w:semiHidden="1" w:unhideWhenUsed="1"/>
+    <w:lsdException w:name="Table 3D effects 1" w:semiHidden="1" w:unhideWhenUsed="1"/>
+    <w:lsdException w:name="Table 3D effects 2" w:semiHidden="1" w:unhideWhenUsed="1"/>
+    <w:lsdException w:name="Table 3D effects 3" w:semiHidden="1" w:unhideWhenUsed="1"/>
+    <w:lsdException w:name="Table Contemporary" w:semiHidden="1" w:unhideWhenUsed="1"/>
+    <w:lsdException w:name="Table Elegant" w:semiHidden="1" w:unhideWhenUsed="1"/>
+    <w:lsdException w:name="Table Professional" w:semiHidden="1" w:unhideWhenUsed="1"/>
+    <w:lsdException w:name="Table Subtle 1" w:semiHidden="1" w:unhideWhenUsed="1"/>
+    <w:lsdException w:name="Table Subtle 2" w:semiHidden="1" w:unhideWhenUsed="1"/>
+    <w:lsdException w:name="Table Web 1" w:semiHidden="1" w:unhideWhenUsed="1"/>
+    <w:lsdException w:name="Table Web 2" w:semiHidden="1" w:unhideWhenUsed="1"/>
+    <w:lsdException w:name="Table Web 3" w:semiHidden="1" w:unhideWhenUsed="1"/>
+    <w:lsdException w:name="Balloon Text" w:semiHidden="1" w:unhideWhenUsed="1"/>
+    <w:lsdException w:name="Table Grid" w:uiPriority="59"/>
+    <w:lsdException w:name="Table Theme" w:semiHidden="1" w:unhideWhenUsed="1"/>
+    <w:lsdException w:name="Placeholder Text" w:semiHidden="1"/>
+    <w:lsdException w:name="No Spacing" w:uiPriority="1" w:qFormat="1"/>
+    <w:lsdException w:name="Light Shading" w:uiPriority="60"/>
+    <w:lsdException w:name="Light List" w:uiPriority="61"/>
+    <w:lsdException w:name="Light Grid" w:uiPriority="62"/>
+    <w:lsdException w:name="Medium Shading 1" w:uiPriority="63"/>
+    <w:lsdException w:name="Medium Shading 2" w:uiPriority="64"/>
+    <w:lsdException w:name="Medium List 1" w:uiPriority="65"/>
+    <w:lsdException w:name="Medium List 2" w:uiPriority="66"/>
+    <w:lsdException w:name="Medium Grid 1" w:uiPriority="67"/>
+    <w:lsdException w:name="Medium Grid 2" w:uiPriority="68"/>
+    <w:lsdException w:name="Medium Grid 3" w:uiPriority="69"/>
+    <w:lsdException w:name="Dark List" w:uiPriority="70"/>
+    <w:lsdException w:name="Colorful Shading" w:uiPriority="71"/>
+    <w:lsdException w:name="Colorful List" w:uiPriority="72"/>
+    <w:lsdException w:name="Colorful Grid" w:uiPriority="73"/>
+    <w:lsdException w:name="Light Shading Accent 1" w:uiPriority="60"/>
+    <w:lsdException w:name="Light List Accent 1" w:uiPriority="61"/>
+    <w:lsdException w:name="Light Grid Accent 1" w:uiPriority="62"/>
+    <w:lsdException w:name="Medium Shading 1 Accent 1" w:uiPriority="63"/>
+    <w:lsdException w:name="Medium Shading 2 Accent 1" w:uiPriority="64"/>
+    <w:lsdException w:name="Medium List 1 Accent 1" w:uiPriority="65"/>
+    <w:lsdException w:name="Revision" w:semiHidden="1"/>
+    <w:lsdException w:name="List Paragraph" w:uiPriority="34" w:qFormat="1"/>
+    <w:lsdException w:name="Quote" w:uiPriority="29" w:qFormat="1"/>
+    <w:lsdException w:name="Intense Quote" w:uiPriority="30" w:qFormat="1"/>
+    <w:lsdException w:name="Medium List 2 Accent 1" w:uiPriority="66"/>
+    <w:lsdException w:name="Medium Grid 1 Accent 1" w:uiPriority="67"/>
+    <w:lsdException w:name="Medium Grid 2 Accent 1" w:uiPriority="68"/>
+    <w:lsdException w:name="Medium Grid 3 Accent 1" w:uiPriority="69"/>
+    <w:lsdException w:name="Dark List Accent 1" w:uiPriority="70"/>
+    <w:lsdException w:name="Colorful Shading Accent 1" w:uiPriority="71"/>
+    <w:lsdException w:name="Colorful List Accent 1" w:uiPriority="72"/>
+    <w:lsdException w:name="Colorful Grid Accent 1" w:uiPriority="73"/>
+    <w:lsdException w:name="Light Shading Accent 2" w:uiPriority="60"/>
+    <w:lsdException w:name="Light List Accent 2" w:uiPriority="61"/>
+    <w:lsdException w:name="Light Grid Accent 2" w:uiPriority="62"/>
+    <w:lsdException w:name="Medium Shading 1 Accent 2" w:uiPriority="63"/>
+    <w:lsdException w:name="Medium Shading 2 Accent 2" w:uiPriority="64"/>
+    <w:lsdException w:name="Medium List 1 Accent 2" w:uiPriority="65"/>
+    <w:lsdException w:name="Medium List 2 Accent 2" w:uiPriority="66"/>
+    <w:lsdException w:name="Medium Grid 1 Accent 2" w:uiPriority="67"/>
+    <w:lsdException w:name="Medium Grid 2 Accent 2" w:uiPriority="68"/>
+    <w:lsdException w:name="Medium Grid 3 Accent 2" w:uiPriority="69"/>
+    <w:lsdException w:name="Dark List Accent 2" w:uiPriority="70"/>
+    <w:lsdException w:name="Colorful Shading Accent 2" w:uiPriority="71"/>
+    <w:lsdException w:name="Colorful List Accent 2" w:uiPriority="72"/>
+    <w:lsdException w:name="Colorful Grid Accent 2" w:uiPriority="73"/>
+    <w:lsdException w:name="Light Shading Accent 3" w:uiPriority="60"/>
+    <w:lsdException w:name="Light List Accent 3" w:uiPriority="61"/>
+    <w:lsdException w:name="Light Grid Accent 3" w:uiPriority="62"/>
+    <w:lsdException w:name="Medium Shading 1 Accent 3" w:uiPriority="63"/>
+    <w:lsdException w:name="Medium Shading 2 Accent 3" w:uiPriority="64"/>
+    <w:lsdException w:name="Medium List 1 Accent 3" w:uiPriority="65"/>
+    <w:lsdException w:name="Medium List 2 Accent 3" w:uiPriority="66"/>
+    <w:lsdException w:name="Medium Grid 1 Accent 3" w:uiPriority="67"/>
+    <w:lsdException w:name="Medium Grid 2 Accent 3" w:uiPriority="68"/>
+    <w:lsdException w:name="Medium Grid 3 Accent 3" w:uiPriority="69"/>
+    <w:lsdException w:name="Dark List Accent 3" w:uiPriority="70"/>
+    <w:lsdException w:name="Colorful Shading Accent 3" w:uiPriority="71"/>
+    <w:lsdException w:name="Colorful List Accent 3" w:uiPriority="72"/>
+    <w:lsdException w:name="Colorful Grid Accent 3" w:uiPriority="73"/>
+    <w:lsdException w:name="Light Shading Accent 4" w:uiPriority="60"/>
+    <w:lsdException w:name="Light List Accent 4" w:uiPriority="61"/>
+    <w:lsdException w:name="Light Grid Accent 4" w:uiPriority="62"/>
+    <w:lsdException w:name="Medium Shading 1 Accent 4" w:uiPriority="63"/>
+    <w:lsdException w:name="Medium Shading 2 Accent 4" w:uiPriority="64"/>
+    <w:lsdException w:name="Medium List 1 Accent 4" w:uiPriority="65"/>
+    <w:lsdException w:name="Medium List 2 Accent 4" w:uiPriority="66"/>
+    <w:lsdException w:name="Medium Grid 1 Accent 4" w:uiPriority="67"/>
+    <w:lsdException w:name="Medium Grid 2 Accent 4" w:uiPriority="68"/>
+    <w:lsdException w:name="Medium Grid 3 Accent 4" w:uiPriority="69"/>
+    <w:lsdException w:name="Dark List Accent 4" w:uiPriority="70"/>
+    <w:lsdException w:name="Colorful Shading Accent 4" w:uiPriority="71"/>
+    <w:lsdException w:name="Colorful List Accent 4" w:uiPriority="72"/>
+    <w:lsdException w:name="Colorful Grid Accent 4" w:uiPriority="73"/>
+    <w:lsdException w:name="Light Shading Accent 5" w:uiPriority="60"/>
+    <w:lsdException w:name="Light List Accent 5" w:uiPriority="61"/>
+    <w:lsdException w:name="Light Grid Accent 5" w:uiPriority="62"/>
+    <w:lsdException w:name="Medium Shading 1 Accent 5" w:uiPriority="63"/>
+    <w:lsdException w:name="Medium Shading 2 Accent 5" w:uiPriority="64"/>
+    <w:lsdException w:name="Medium List 1 Accent 5" w:uiPriority="65"/>
+    <w:lsdException w:name="Medium List 2 Accent 5" w:uiPriority="66"/>
+    <w:lsdException w:name="Medium Grid 1 Accent 5" w:uiPriority="67"/>
+    <w:lsdException w:name="Medium Grid 2 Accent 5" w:uiPriority="68"/>
+    <w:lsdException w:name="Medium Grid 3 Accent 5" w:uiPriority="69"/>
+    <w:lsdException w:name="Dark List Accent 5" w:uiPriority="70"/>
+    <w:lsdException w:name="Colorful Shading Accent 5" w:uiPriority="71"/>
+    <w:lsdException w:name="Colorful List Accent 5" w:uiPriority="72"/>
+    <w:lsdException w:name="Colorful Grid Accent 5" w:uiPriority="73"/>
+    <w:lsdException w:name="Light Shading Accent 6" w:uiPriority="60"/>
+    <w:lsdException w:name="Light List Accent 6" w:uiPriority="61"/>
+    <w:lsdException w:name="Light Grid Accent 6" w:uiPriority="62"/>
+    <w:lsdException w:name="Medium Shading 1 Accent 6" w:uiPriority="63"/>
+    <w:lsdException w:name="Medium Shading 2 Accent 6" w:uiPriority="64"/>
+    <w:lsdException w:name="Medium List 1 Accent 6" w:uiPriority="65"/>
+    <w:lsdException w:name="Medium List 2 Accent 6" w:uiPriority="66"/>
+    <w:lsdException w:name="Medium Grid 1 Accent 6" w:uiPriority="67"/>
+    <w:lsdException w:name="Medium Grid 2 Accent 6" w:uiPriority="68"/>
+    <w:lsdException w:name="Medium Grid 3 Accent 6" w:uiPriority="69"/>
+    <w:lsdException w:name="Dark List Accent 6" w:uiPriority="70"/>
+    <w:lsdException w:name="Colorful Shading Accent 6" w:uiPriority="71"/>
+    <w:lsdException w:name="Colorful List Accent 6" w:uiPriority="72"/>
+    <w:lsdException w:name="Colorful Grid Accent 6" w:uiPriority="73"/>
+    <w:lsdException w:name="Subtle Emphasis" w:uiPriority="19" w:qFormat="1"/>
+    <w:lsdException w:name="Intense Emphasis" w:uiPriority="21" w:qFormat="1"/>
+    <w:lsdException w:name="Subtle Reference" w:uiPriority="31" w:qFormat="1"/>
+    <w:lsdException w:name="Intense Reference" w:uiPriority="32" w:qFormat="1"/>
+    <w:lsdException w:name="Book Title" w:uiPriority="33" w:qFormat="1"/>
+    <w:lsdException w:name="Bibliography" w:semiHidden="1" w:uiPriority="37" w:unhideWhenUsed="1"/>
+    <w:lsdException w:name="TOC Heading" w:semiHidden="1" w:uiPriority="39" w:unhideWhenUsed="1" w:qFormat="1"/>
+    <w:lsdException w:name="Grid Table 4" w:uiPriority="49"/>
+    <w:lsdException w:name="Grid Table 5 Dark" w:uiPriority="50"/>
+    <w:lsdException w:name="Grid Table 6 Colorful" w:uiPriority="51"/>
+    <w:lsdException w:name="Grid Table 7 Colorful" w:uiPriority="52"/>
+    <w:lsdException w:name="Grid Table 1 Light Accent 1" w:uiPriority="46"/>
+    <w:lsdException w:name="Grid Table 2 Accent 1" w:uiPriority="47"/>
+    <w:lsdException w:name="Grid Table 3 Accent 1" w:uiPriority="48"/>
+    <w:lsdException w:name="Grid Table 4 Accent 1" w:uiPriority="49"/>
+    <w:lsdException w:name="Grid Table 5 Dark Accent 1" w:uiPriority="50"/>
+    <w:lsdException w:name="Grid Table 6 Colorful Accent 1" w:uiPriority="51"/>
+    <w:lsdException w:name="Grid Table 7 Colorful Accent 1" w:uiPriority="52"/>
+    <w:lsdException w:name="Grid Table 1 Light Accent 2" w:uiPriority="46"/>
+    <w:lsdException w:name="Grid Table 2 Accent 2" w:uiPriority="47"/>
+    <w:lsdException w:name="Grid Table 3 Accent 2" w:uiPriority="48"/>
+    <w:lsdException w:name="Grid Table 4 Accent 2" w:uiPriority="49"/>
+    <w:lsdException w:name="Grid Table 5 Dark Accent 2" w:uiPriority="50"/>
+    <w:lsdException w:name="Grid Table 6 Colorful Accent 2" w:uiPriority="51"/>
+    <w:lsdException w:name="Grid Table 7 Colorful Accent 2" w:uiPriority="52"/>
+    <w:lsdException w:name="Grid Table 1 Light Accent 3" w:uiPriority="46"/>
+    <w:lsdException w:name="Grid Table 2 Accent 3" w:uiPriority="47"/>
+    <w:lsdException w:name="Grid Table 3 Accent 3" w:uiPriority="48"/>
+    <w:lsdException w:name="Grid Table 4 Accent 3" w:uiPriority="49"/>
+    <w:lsdException w:name="Grid Table 5 Dark Accent 3" w:uiPriority="50"/>
+    <w:lsdException w:name="Grid Table 6 Colorful Accent 3" w:uiPriority="51"/>
+    <w:lsdException w:name="Grid Table 7 Colorful Accent 3" w:uiPriority="52"/>
+    <w:lsdException w:name="Grid Table 1 Light Accent 4" w:uiPriority="46"/>
+    <w:lsdException w:name="Grid Table 2 Accent 4" w:uiPriority="47"/>
+    <w:lsdException w:name="Grid Table 3 Accent 4" w:uiPriority="48"/>
+    <w:lsdException w:name="Grid Table 4 Accent 4" w:uiPriority="49"/>
+    <w:lsdException w:name="Grid Table 5 Dark Accent 4" w:uiPriority="50"/>
+    <w:lsdException w:name="Grid Table 6 Colorful Accent 4" w:uiPriority="51"/>
+    <w:lsdException w:name="Grid Table 7 Colorful Accent 4" w:uiPriority="52"/>
+    <w:lsdException w:name="Grid Table 1 Light Accent 5" w:uiPriority="46"/>
+    <w:lsdException w:name="Grid Table 2 Accent 5" w:uiPriority="47"/>
+    <w:lsdException w:name="Grid Table 3 Accent 5" w:uiPriority="48"/>
+    <w:lsdException w:name="Grid Table 4 Accent 5" w:uiPriority="49"/>
+    <w:lsdException w:name="Grid Table 5 Dark Accent 5" w:uiPriority="50"/>
+    <w:lsdException w:name="Grid Table 6 Colorful Accent 5" w:uiPriority="51"/>
+    <w:lsdException w:name="Grid Table 7 Colorful Accent 5" w:uiPriority="52"/>
+    <w:lsdException w:name="Grid Table 1 Light Accent 6" w:uiPriority="46"/>
+    <w:lsdException w:name="Grid Table 2 Accent 6" w:uiPriority="47"/>
+    <w:lsdException w:name="Grid Table 3 Accent 6" w:uiPriority="48"/>
+    <w:lsdException w:name="Grid Table 4 Accent 6" w:uiPriority="49"/>
+    <w:lsdException w:name="Grid Table 5 Dark Accent 6" w:uiPriority="50"/>
+    <w:lsdException w:name="Grid Table 6 Colorful Accent 6" w:uiPriority="51"/>
+    <w:lsdException w:name="Grid Table 7 Colorful Accent 6" w:uiPriority="52"/>
+    <w:lsdException w:name="List Table 1 Light" w:uiPriority="46"/>
+    <w:lsdException w:name="List Table 2" w:uiPriority="47"/>
+    <w:lsdException w:name="List Table 3" w:uiPriority="48"/>
+    <w:lsdException w:name="List Table 4" w:uiPriority="49"/>
+    <w:lsdException w:name="List Table 5 Dark" w:uiPriority="50"/>
+    <w:lsdException w:name="List Table 6 Colorful" w:uiPriority="51"/>
+    <w:lsdException w:name="List Table 7 Colorful" w:uiPriority="52"/>
+    <w:lsdException w:name="List Table 1 Light Accent 1" w:uiPriority="46"/>
+    <w:lsdException w:name="List Table 2 Accent 1" w:uiPriority="47"/>
+    <w:lsdException w:name="List Table 3 Accent 1" w:uiPriority="48"/>
+    <w:lsdException w:name="List Table 4 Accent 1" w:uiPriority="49"/>
+    <w:lsdException w:name="List Table 5 Dark Accent 1" w:uiPriority="50"/>
+    <w:lsdException w:name="List Table 6 Colorful Accent 1" w:uiPriority="51"/>
+    <w:lsdException w:name="List Table 7 Colorful Accent 1" w:uiPriority="52"/>
+    <w:lsdException w:name="List Table 1 Light Accent 2" w:uiPriority="46"/>
+    <w:lsdException w:name="List Table 2 Accent 2" w:uiPriority="47"/>
+    <w:lsdException w:name="List Table 3 Accent 2" w:uiPriority="48"/>
+    <w:lsdException w:name="List Table 4 Accent 2" w:uiPriority="49"/>
+    <w:lsdException w:name="List Table 5 Dark Accent 2" w:uiPriority="50"/>
+    <w:lsdException w:name="List Table 6 Colorful Accent 2" w:uiPriority="51"/>
+    <w:lsdException w:name="List Table 7 Colorful Accent 2" w:uiPriority="52"/>
+    <w:lsdException w:name="List Table 1 Light Accent 3" w:uiPriority="46"/>
+    <w:lsdException w:name="List Table 2 Accent 3" w:uiPriority="47"/>
+    <w:lsdException w:name="List Table 3 Accent 3" w:uiPriority="48"/>
+    <w:lsdException w:name="List Table 4 Accent 3" w:uiPriority="49"/>
+    <w:lsdException w:name="List Table 5 Dark Accent 3" w:uiPriority="50"/>
+    <w:lsdException w:name="List Table 6 Colorful Accent 3" w:uiPriority="51"/>
+    <w:lsdException w:name="List Table 7 Colorful Accent 3" w:uiPriority="52"/>
+    <w:lsdException w:name="List Table 1 Light Accent 4" w:uiPriority="46"/>
+    <w:lsdException w:name="List Table 2 Accent 4" w:uiPriority="47"/>
+    <w:lsdException w:name="List Table 3 Accent 4" w:uiPriority="48"/>
+    <w:lsdException w:name="List Table 4 Accent 4" w:uiPriority="49"/>
+    <w:lsdException w:name="List Table 5 Dark Accent 4" w:uiPriority="50"/>
+    <w:lsdException w:name="List Table 6 Colorful Accent 4" w:uiPriority="51"/>
+    <w:lsdException w:name="List Table 7 Colorful Accent 4" w:uiPriority="52"/>
+    <w:lsdException w:name="List Table 1 Light Accent 5" w:uiPriority="46"/>
+    <w:lsdException w:name="List Table 2 Accent 5" w:uiPriority="47"/>
+    <w:lsdException w:name="List Table 3 Accent 5" w:uiPriority="48"/>
+    <w:lsdException w:name="List Table 4 Accent 5" w:uiPriority="49"/>
+    <w:lsdException w:name="List Table 5 Dark Accent 5" w:uiPriority="50"/>
+    <w:lsdException w:name="List Table 6 Colorful Accent 5" w:uiPriority="51"/>
+    <w:lsdException w:name="List Table 7 Colorful Accent 5" w:uiPriority="52"/>
+    <w:lsdException w:name="List Table 1 Light Accent 6" w:uiPriority="46"/>
+    <w:lsdException w:name="List Table 2 Accent 6" w:uiPriority="47"/>
+    <w:lsdException w:name="List Table 3 Accent 6" w:uiPriority="48"/>
+    <w:lsdException w:name="List Table 4 Accent 6" w:uiPriority="49"/>
+    <w:lsdException w:name="List Table 5 Dark Accent 6" w:uiPriority="50"/>
+    <w:lsdException w:name="List Table 6 Colorful Accent 6" w:uiPriority="51"/>
+    <w:lsdException w:name="List Table 7 Colorful Accent 6" w:uiPriority="52"/>
   </w:latentStyles>
   <w:style w:type="paragraph" w:default="1" w:styleId="Normal">
     <w:name w:val="Normal"/>
@@ -5709,11 +5911,11 @@
       <w:lang w:val="es-CO"/>
     </w:rPr>
   </w:style>
-  <w:style w:type="paragraph" w:styleId="Heading1">
+  <w:style w:type="paragraph" w:styleId="Ttulo1">
     <w:name w:val="heading 1"/>
     <w:basedOn w:val="Normal"/>
     <w:next w:val="Normal"/>
-    <w:link w:val="Heading1Char"/>
+    <w:link w:val="Ttulo1Car"/>
     <w:uiPriority w:val="9"/>
     <w:qFormat/>
     <w:rsid w:val="003864CD"/>
@@ -5732,11 +5934,11 @@
       <w:szCs w:val="28"/>
     </w:rPr>
   </w:style>
-  <w:style w:type="paragraph" w:styleId="Heading2">
+  <w:style w:type="paragraph" w:styleId="Ttulo2">
     <w:name w:val="heading 2"/>
     <w:basedOn w:val="Normal"/>
     <w:next w:val="Normal"/>
-    <w:link w:val="Heading2Char"/>
+    <w:link w:val="Ttulo2Car"/>
     <w:uiPriority w:val="9"/>
     <w:unhideWhenUsed/>
     <w:qFormat/>
@@ -5756,11 +5958,11 @@
       <w:szCs w:val="26"/>
     </w:rPr>
   </w:style>
-  <w:style w:type="paragraph" w:styleId="Heading3">
+  <w:style w:type="paragraph" w:styleId="Ttulo3">
     <w:name w:val="heading 3"/>
     <w:basedOn w:val="Normal"/>
     <w:next w:val="Normal"/>
-    <w:link w:val="Heading3Char"/>
+    <w:link w:val="Ttulo3Car"/>
     <w:uiPriority w:val="9"/>
     <w:unhideWhenUsed/>
     <w:qFormat/>
@@ -5779,11 +5981,11 @@
       <w:sz w:val="24"/>
     </w:rPr>
   </w:style>
-  <w:style w:type="paragraph" w:styleId="Heading4">
+  <w:style w:type="paragraph" w:styleId="Ttulo4">
     <w:name w:val="heading 4"/>
     <w:basedOn w:val="Normal"/>
     <w:next w:val="Normal"/>
-    <w:link w:val="Heading4Char"/>
+    <w:link w:val="Ttulo4Car"/>
     <w:uiPriority w:val="9"/>
     <w:unhideWhenUsed/>
     <w:qFormat/>
@@ -5804,13 +6006,13 @@
       <w:sz w:val="24"/>
     </w:rPr>
   </w:style>
-  <w:style w:type="character" w:default="1" w:styleId="DefaultParagraphFont">
+  <w:style w:type="character" w:default="1" w:styleId="Fuentedeprrafopredeter">
     <w:name w:val="Default Paragraph Font"/>
     <w:uiPriority w:val="1"/>
     <w:semiHidden/>
     <w:unhideWhenUsed/>
   </w:style>
-  <w:style w:type="table" w:default="1" w:styleId="TableNormal">
+  <w:style w:type="table" w:default="1" w:styleId="Tablanormal">
     <w:name w:val="Normal Table"/>
     <w:uiPriority w:val="99"/>
     <w:semiHidden/>
@@ -5825,16 +6027,16 @@
       </w:tblCellMar>
     </w:tblPr>
   </w:style>
-  <w:style w:type="numbering" w:default="1" w:styleId="NoList">
+  <w:style w:type="numbering" w:default="1" w:styleId="Sinlista">
     <w:name w:val="No List"/>
     <w:uiPriority w:val="99"/>
     <w:semiHidden/>
     <w:unhideWhenUsed/>
   </w:style>
-  <w:style w:type="character" w:customStyle="1" w:styleId="Heading1Char">
-    <w:name w:val="Heading 1 Char"/>
-    <w:basedOn w:val="DefaultParagraphFont"/>
-    <w:link w:val="Heading1"/>
+  <w:style w:type="character" w:customStyle="1" w:styleId="Ttulo1Car">
+    <w:name w:val="Título 1 Car"/>
+    <w:basedOn w:val="Fuentedeprrafopredeter"/>
+    <w:link w:val="Ttulo1"/>
     <w:uiPriority w:val="9"/>
     <w:rsid w:val="003864CD"/>
     <w:rPr>
@@ -5847,10 +6049,10 @@
       <w:lang w:val="es-CO"/>
     </w:rPr>
   </w:style>
-  <w:style w:type="character" w:customStyle="1" w:styleId="Heading2Char">
-    <w:name w:val="Heading 2 Char"/>
-    <w:basedOn w:val="DefaultParagraphFont"/>
-    <w:link w:val="Heading2"/>
+  <w:style w:type="character" w:customStyle="1" w:styleId="Ttulo2Car">
+    <w:name w:val="Título 2 Car"/>
+    <w:basedOn w:val="Fuentedeprrafopredeter"/>
+    <w:link w:val="Ttulo2"/>
     <w:uiPriority w:val="9"/>
     <w:rsid w:val="003864CD"/>
     <w:rPr>
@@ -5863,10 +6065,10 @@
       <w:lang w:val="es-CO"/>
     </w:rPr>
   </w:style>
-  <w:style w:type="character" w:customStyle="1" w:styleId="Heading3Char">
-    <w:name w:val="Heading 3 Char"/>
-    <w:basedOn w:val="DefaultParagraphFont"/>
-    <w:link w:val="Heading3"/>
+  <w:style w:type="character" w:customStyle="1" w:styleId="Ttulo3Car">
+    <w:name w:val="Título 3 Car"/>
+    <w:basedOn w:val="Fuentedeprrafopredeter"/>
+    <w:link w:val="Ttulo3"/>
     <w:uiPriority w:val="9"/>
     <w:rsid w:val="003864CD"/>
     <w:rPr>
@@ -5878,10 +6080,10 @@
       <w:lang w:val="es-CO"/>
     </w:rPr>
   </w:style>
-  <w:style w:type="character" w:customStyle="1" w:styleId="Heading4Char">
-    <w:name w:val="Heading 4 Char"/>
-    <w:basedOn w:val="DefaultParagraphFont"/>
-    <w:link w:val="Heading4"/>
+  <w:style w:type="character" w:customStyle="1" w:styleId="Ttulo4Car">
+    <w:name w:val="Título 4 Car"/>
+    <w:basedOn w:val="Fuentedeprrafopredeter"/>
+    <w:link w:val="Ttulo4"/>
     <w:uiPriority w:val="9"/>
     <w:rsid w:val="003864CD"/>
     <w:rPr>
@@ -5895,7 +6097,7 @@
       <w:lang w:val="es-CO"/>
     </w:rPr>
   </w:style>
-  <w:style w:type="paragraph" w:styleId="ListParagraph">
+  <w:style w:type="paragraph" w:styleId="Prrafodelista">
     <w:name w:val="List Paragraph"/>
     <w:basedOn w:val="Normal"/>
     <w:uiPriority w:val="34"/>
@@ -5923,10 +6125,10 @@
       <w:szCs w:val="24"/>
     </w:rPr>
   </w:style>
-  <w:style w:type="paragraph" w:styleId="BalloonText">
+  <w:style w:type="paragraph" w:styleId="Textodeglobo">
     <w:name w:val="Balloon Text"/>
     <w:basedOn w:val="Normal"/>
-    <w:link w:val="BalloonTextChar"/>
+    <w:link w:val="TextodegloboCar"/>
     <w:uiPriority w:val="99"/>
     <w:semiHidden/>
     <w:unhideWhenUsed/>
@@ -5940,10 +6142,10 @@
       <w:szCs w:val="16"/>
     </w:rPr>
   </w:style>
-  <w:style w:type="character" w:customStyle="1" w:styleId="BalloonTextChar">
-    <w:name w:val="Balloon Text Char"/>
-    <w:basedOn w:val="DefaultParagraphFont"/>
-    <w:link w:val="BalloonText"/>
+  <w:style w:type="character" w:customStyle="1" w:styleId="TextodegloboCar">
+    <w:name w:val="Texto de globo Car"/>
+    <w:basedOn w:val="Fuentedeprrafopredeter"/>
+    <w:link w:val="Textodeglobo"/>
     <w:uiPriority w:val="99"/>
     <w:semiHidden/>
     <w:rsid w:val="00953B4E"/>
@@ -5954,10 +6156,10 @@
       <w:lang w:val="es-CO"/>
     </w:rPr>
   </w:style>
-  <w:style w:type="paragraph" w:styleId="Header">
+  <w:style w:type="paragraph" w:styleId="Encabezado">
     <w:name w:val="header"/>
     <w:basedOn w:val="Normal"/>
-    <w:link w:val="HeaderChar"/>
+    <w:link w:val="EncabezadoCar"/>
     <w:uiPriority w:val="99"/>
     <w:unhideWhenUsed/>
     <w:rsid w:val="006141E3"/>
@@ -5969,10 +6171,10 @@
       <w:spacing w:after="0" w:line="240" w:lineRule="auto"/>
     </w:pPr>
   </w:style>
-  <w:style w:type="character" w:customStyle="1" w:styleId="HeaderChar">
-    <w:name w:val="Header Char"/>
-    <w:basedOn w:val="DefaultParagraphFont"/>
-    <w:link w:val="Header"/>
+  <w:style w:type="character" w:customStyle="1" w:styleId="EncabezadoCar">
+    <w:name w:val="Encabezado Car"/>
+    <w:basedOn w:val="Fuentedeprrafopredeter"/>
+    <w:link w:val="Encabezado"/>
     <w:uiPriority w:val="99"/>
     <w:rsid w:val="006141E3"/>
     <w:rPr>
@@ -5980,10 +6182,10 @@
       <w:lang w:val="es-CO"/>
     </w:rPr>
   </w:style>
-  <w:style w:type="paragraph" w:styleId="Footer">
+  <w:style w:type="paragraph" w:styleId="Piedepgina">
     <w:name w:val="footer"/>
     <w:basedOn w:val="Normal"/>
-    <w:link w:val="FooterChar"/>
+    <w:link w:val="PiedepginaCar"/>
     <w:uiPriority w:val="99"/>
     <w:unhideWhenUsed/>
     <w:rsid w:val="006141E3"/>
@@ -5995,10 +6197,10 @@
       <w:spacing w:after="0" w:line="240" w:lineRule="auto"/>
     </w:pPr>
   </w:style>
-  <w:style w:type="character" w:customStyle="1" w:styleId="FooterChar">
-    <w:name w:val="Footer Char"/>
-    <w:basedOn w:val="DefaultParagraphFont"/>
-    <w:link w:val="Footer"/>
+  <w:style w:type="character" w:customStyle="1" w:styleId="PiedepginaCar">
+    <w:name w:val="Pie de página Car"/>
+    <w:basedOn w:val="Fuentedeprrafopredeter"/>
+    <w:link w:val="Piedepgina"/>
     <w:uiPriority w:val="99"/>
     <w:rsid w:val="006141E3"/>
     <w:rPr>
@@ -6006,9 +6208,9 @@
       <w:lang w:val="es-CO"/>
     </w:rPr>
   </w:style>
-  <w:style w:type="character" w:styleId="IntenseEmphasis">
+  <w:style w:type="character" w:styleId="nfasisintenso">
     <w:name w:val="Intense Emphasis"/>
-    <w:basedOn w:val="DefaultParagraphFont"/>
+    <w:basedOn w:val="Fuentedeprrafopredeter"/>
     <w:uiPriority w:val="21"/>
     <w:qFormat/>
     <w:rsid w:val="00194F39"/>
@@ -6265,419 +6467,6 @@
       <w:rFonts w:ascii="Tw Cen MT" w:eastAsia="WenQuanYi Micro Hei" w:hAnsi="Tw Cen MT" w:cs="Tw Cen MT"/>
       <w:color w:val="00000A"/>
       <w:sz w:val="21"/>
-      <w:lang w:val="es-CO"/>
-    </w:rPr>
-  </w:style>
-</w:styles>
-</file>
-
-<file path=word/stylesWithEffects.xml><?xml version="1.0" encoding="utf-8"?>
-<w:styles xmlns:wpc="http://schemas.microsoft.com/office/word/2010/wordprocessingCanvas" xmlns:mo="http://schemas.microsoft.com/office/mac/office/2008/main" xmlns:mc="http://schemas.openxmlformats.org/markup-compatibility/2006" xmlns:mv="urn:schemas-microsoft-com:mac:vml" xmlns:o="urn:schemas-microsoft-com:office:office" xmlns:r="http://schemas.openxmlformats.org/officeDocument/2006/relationships" xmlns:m="http://schemas.openxmlformats.org/officeDocument/2006/math" xmlns:v="urn:schemas-microsoft-com:vml" xmlns:wp14="http://schemas.microsoft.com/office/word/2010/wordprocessingDrawing" xmlns:wp="http://schemas.openxmlformats.org/drawingml/2006/wordprocessingDrawing" xmlns:w10="urn:schemas-microsoft-com:office:word" xmlns:w="http://schemas.openxmlformats.org/wordprocessingml/2006/main" xmlns:w14="http://schemas.microsoft.com/office/word/2010/wordml" xmlns:wpg="http://schemas.microsoft.com/office/word/2010/wordprocessingGroup" xmlns:wpi="http://schemas.microsoft.com/office/word/2010/wordprocessingInk" xmlns:wne="http://schemas.microsoft.com/office/word/2006/wordml" xmlns:wps="http://schemas.microsoft.com/office/word/2010/wordprocessingShape" mc:Ignorable="w14 wp14 mv">
-  <w:docDefaults>
-    <w:rPrDefault>
-      <w:rPr>
-        <w:rFonts w:asciiTheme="minorHAnsi" w:eastAsiaTheme="minorHAnsi" w:hAnsiTheme="minorHAnsi" w:cstheme="minorBidi"/>
-        <w:sz w:val="22"/>
-        <w:szCs w:val="22"/>
-        <w:lang w:val="es-ES" w:eastAsia="en-US" w:bidi="ar-SA"/>
-      </w:rPr>
-    </w:rPrDefault>
-    <w:pPrDefault>
-      <w:pPr>
-        <w:spacing w:after="200" w:line="276" w:lineRule="auto"/>
-      </w:pPr>
-    </w:pPrDefault>
-  </w:docDefaults>
-  <w:latentStyles w:defLockedState="0" w:defUIPriority="99" w:defSemiHidden="1" w:defUnhideWhenUsed="1" w:defQFormat="0" w:count="276">
-    <w:lsdException w:name="Normal" w:semiHidden="0" w:uiPriority="0" w:unhideWhenUsed="0" w:qFormat="1"/>
-    <w:lsdException w:name="heading 1" w:semiHidden="0" w:uiPriority="9" w:unhideWhenUsed="0" w:qFormat="1"/>
-    <w:lsdException w:name="heading 2" w:uiPriority="9" w:qFormat="1"/>
-    <w:lsdException w:name="heading 3" w:uiPriority="9" w:qFormat="1"/>
-    <w:lsdException w:name="heading 4" w:uiPriority="9" w:qFormat="1"/>
-    <w:lsdException w:name="heading 5" w:uiPriority="9" w:qFormat="1"/>
-    <w:lsdException w:name="heading 6" w:uiPriority="9" w:qFormat="1"/>
-    <w:lsdException w:name="heading 7" w:uiPriority="9" w:qFormat="1"/>
-    <w:lsdException w:name="heading 8" w:uiPriority="9" w:qFormat="1"/>
-    <w:lsdException w:name="heading 9" w:uiPriority="9" w:qFormat="1"/>
-    <w:lsdException w:name="toc 1" w:uiPriority="39"/>
-    <w:lsdException w:name="toc 2" w:uiPriority="39"/>
-    <w:lsdException w:name="toc 3" w:uiPriority="39"/>
-    <w:lsdException w:name="toc 4" w:uiPriority="39"/>
-    <w:lsdException w:name="toc 5" w:uiPriority="39"/>
-    <w:lsdException w:name="toc 6" w:uiPriority="39"/>
-    <w:lsdException w:name="toc 7" w:uiPriority="39"/>
-    <w:lsdException w:name="toc 8" w:uiPriority="39"/>
-    <w:lsdException w:name="toc 9" w:uiPriority="39"/>
-    <w:lsdException w:name="caption" w:uiPriority="35" w:qFormat="1"/>
-    <w:lsdException w:name="Title" w:semiHidden="0" w:uiPriority="10" w:unhideWhenUsed="0" w:qFormat="1"/>
-    <w:lsdException w:name="Default Paragraph Font" w:uiPriority="1"/>
-    <w:lsdException w:name="Subtitle" w:semiHidden="0" w:uiPriority="11" w:unhideWhenUsed="0" w:qFormat="1"/>
-    <w:lsdException w:name="Strong" w:semiHidden="0" w:uiPriority="22" w:unhideWhenUsed="0" w:qFormat="1"/>
-    <w:lsdException w:name="Emphasis" w:semiHidden="0" w:uiPriority="20" w:unhideWhenUsed="0" w:qFormat="1"/>
-    <w:lsdException w:name="Table Grid" w:semiHidden="0" w:uiPriority="59" w:unhideWhenUsed="0"/>
-    <w:lsdException w:name="Placeholder Text" w:unhideWhenUsed="0"/>
-    <w:lsdException w:name="No Spacing" w:semiHidden="0" w:uiPriority="1" w:unhideWhenUsed="0" w:qFormat="1"/>
-    <w:lsdException w:name="Light Shading" w:semiHidden="0" w:uiPriority="60" w:unhideWhenUsed="0"/>
-    <w:lsdException w:name="Light List" w:semiHidden="0" w:uiPriority="61" w:unhideWhenUsed="0"/>
-    <w:lsdException w:name="Light Grid" w:semiHidden="0" w:uiPriority="62" w:unhideWhenUsed="0"/>
-    <w:lsdException w:name="Medium Shading 1" w:semiHidden="0" w:uiPriority="63" w:unhideWhenUsed="0"/>
-    <w:lsdException w:name="Medium Shading 2" w:semiHidden="0" w:uiPriority="64" w:unhideWhenUsed="0"/>
-    <w:lsdException w:name="Medium List 1" w:semiHidden="0" w:uiPriority="65" w:unhideWhenUsed="0"/>
-    <w:lsdException w:name="Medium List 2" w:semiHidden="0" w:uiPriority="66" w:unhideWhenUsed="0"/>
-    <w:lsdException w:name="Medium Grid 1" w:semiHidden="0" w:uiPriority="67" w:unhideWhenUsed="0"/>
-    <w:lsdException w:name="Medium Grid 2" w:semiHidden="0" w:uiPriority="68" w:unhideWhenUsed="0"/>
-    <w:lsdException w:name="Medium Grid 3" w:semiHidden="0" w:uiPriority="69" w:unhideWhenUsed="0"/>
-    <w:lsdException w:name="Dark List" w:semiHidden="0" w:uiPriority="70" w:unhideWhenUsed="0"/>
-    <w:lsdException w:name="Colorful Shading" w:semiHidden="0" w:uiPriority="71" w:unhideWhenUsed="0"/>
-    <w:lsdException w:name="Colorful List" w:semiHidden="0" w:uiPriority="72" w:unhideWhenUsed="0"/>
-    <w:lsdException w:name="Colorful Grid" w:semiHidden="0" w:uiPriority="73" w:unhideWhenUsed="0"/>
-    <w:lsdException w:name="Light Shading Accent 1" w:semiHidden="0" w:uiPriority="60" w:unhideWhenUsed="0"/>
-    <w:lsdException w:name="Light List Accent 1" w:semiHidden="0" w:uiPriority="61" w:unhideWhenUsed="0"/>
-    <w:lsdException w:name="Light Grid Accent 1" w:semiHidden="0" w:uiPriority="62" w:unhideWhenUsed="0"/>
-    <w:lsdException w:name="Medium Shading 1 Accent 1" w:semiHidden="0" w:uiPriority="63" w:unhideWhenUsed="0"/>
-    <w:lsdException w:name="Medium Shading 2 Accent 1" w:semiHidden="0" w:uiPriority="64" w:unhideWhenUsed="0"/>
-    <w:lsdException w:name="Medium List 1 Accent 1" w:semiHidden="0" w:uiPriority="65" w:unhideWhenUsed="0"/>
-    <w:lsdException w:name="Revision" w:unhideWhenUsed="0"/>
-    <w:lsdException w:name="List Paragraph" w:semiHidden="0" w:uiPriority="34" w:unhideWhenUsed="0" w:qFormat="1"/>
-    <w:lsdException w:name="Quote" w:semiHidden="0" w:uiPriority="29" w:unhideWhenUsed="0" w:qFormat="1"/>
-    <w:lsdException w:name="Intense Quote" w:semiHidden="0" w:uiPriority="30" w:unhideWhenUsed="0" w:qFormat="1"/>
-    <w:lsdException w:name="Medium List 2 Accent 1" w:semiHidden="0" w:uiPriority="66" w:unhideWhenUsed="0"/>
-    <w:lsdException w:name="Medium Grid 1 Accent 1" w:semiHidden="0" w:uiPriority="67" w:unhideWhenUsed="0"/>
-    <w:lsdException w:name="Medium Grid 2 Accent 1" w:semiHidden="0" w:uiPriority="68" w:unhideWhenUsed="0"/>
-    <w:lsdException w:name="Medium Grid 3 Accent 1" w:semiHidden="0" w:uiPriority="69" w:unhideWhenUsed="0"/>
-    <w:lsdException w:name="Dark List Accent 1" w:semiHidden="0" w:uiPriority="70" w:unhideWhenUsed="0"/>
-    <w:lsdException w:name="Colorful Shading Accent 1" w:semiHidden="0" w:uiPriority="71" w:unhideWhenUsed="0"/>
-    <w:lsdException w:name="Colorful List Accent 1" w:semiHidden="0" w:uiPriority="72" w:unhideWhenUsed="0"/>
-    <w:lsdException w:name="Colorful Grid Accent 1" w:semiHidden="0" w:uiPriority="73" w:unhideWhenUsed="0"/>
-    <w:lsdException w:name="Light Shading Accent 2" w:semiHidden="0" w:uiPriority="60" w:unhideWhenUsed="0"/>
-    <w:lsdException w:name="Light List Accent 2" w:semiHidden="0" w:uiPriority="61" w:unhideWhenUsed="0"/>
-    <w:lsdException w:name="Light Grid Accent 2" w:semiHidden="0" w:uiPriority="62" w:unhideWhenUsed="0"/>
-    <w:lsdException w:name="Medium Shading 1 Accent 2" w:semiHidden="0" w:uiPriority="63" w:unhideWhenUsed="0"/>
-    <w:lsdException w:name="Medium Shading 2 Accent 2" w:semiHidden="0" w:uiPriority="64" w:unhideWhenUsed="0"/>
-    <w:lsdException w:name="Medium List 1 Accent 2" w:semiHidden="0" w:uiPriority="65" w:unhideWhenUsed="0"/>
-    <w:lsdException w:name="Medium List 2 Accent 2" w:semiHidden="0" w:uiPriority="66" w:unhideWhenUsed="0"/>
-    <w:lsdException w:name="Medium Grid 1 Accent 2" w:semiHidden="0" w:uiPriority="67" w:unhideWhenUsed="0"/>
-    <w:lsdException w:name="Medium Grid 2 Accent 2" w:semiHidden="0" w:uiPriority="68" w:unhideWhenUsed="0"/>
-    <w:lsdException w:name="Medium Grid 3 Accent 2" w:semiHidden="0" w:uiPriority="69" w:unhideWhenUsed="0"/>
-    <w:lsdException w:name="Dark List Accent 2" w:semiHidden="0" w:uiPriority="70" w:unhideWhenUsed="0"/>
-    <w:lsdException w:name="Colorful Shading Accent 2" w:semiHidden="0" w:uiPriority="71" w:unhideWhenUsed="0"/>
-    <w:lsdException w:name="Colorful List Accent 2" w:semiHidden="0" w:uiPriority="72" w:unhideWhenUsed="0"/>
-    <w:lsdException w:name="Colorful Grid Accent 2" w:semiHidden="0" w:uiPriority="73" w:unhideWhenUsed="0"/>
-    <w:lsdException w:name="Light Shading Accent 3" w:semiHidden="0" w:uiPriority="60" w:unhideWhenUsed="0"/>
-    <w:lsdException w:name="Light List Accent 3" w:semiHidden="0" w:uiPriority="61" w:unhideWhenUsed="0"/>
-    <w:lsdException w:name="Light Grid Accent 3" w:semiHidden="0" w:uiPriority="62" w:unhideWhenUsed="0"/>
-    <w:lsdException w:name="Medium Shading 1 Accent 3" w:semiHidden="0" w:uiPriority="63" w:unhideWhenUsed="0"/>
-    <w:lsdException w:name="Medium Shading 2 Accent 3" w:semiHidden="0" w:uiPriority="64" w:unhideWhenUsed="0"/>
-    <w:lsdException w:name="Medium List 1 Accent 3" w:semiHidden="0" w:uiPriority="65" w:unhideWhenUsed="0"/>
-    <w:lsdException w:name="Medium List 2 Accent 3" w:semiHidden="0" w:uiPriority="66" w:unhideWhenUsed="0"/>
-    <w:lsdException w:name="Medium Grid 1 Accent 3" w:semiHidden="0" w:uiPriority="67" w:unhideWhenUsed="0"/>
-    <w:lsdException w:name="Medium Grid 2 Accent 3" w:semiHidden="0" w:uiPriority="68" w:unhideWhenUsed="0"/>
-    <w:lsdException w:name="Medium Grid 3 Accent 3" w:semiHidden="0" w:uiPriority="69" w:unhideWhenUsed="0"/>
-    <w:lsdException w:name="Dark List Accent 3" w:semiHidden="0" w:uiPriority="70" w:unhideWhenUsed="0"/>
-    <w:lsdException w:name="Colorful Shading Accent 3" w:semiHidden="0" w:uiPriority="71" w:unhideWhenUsed="0"/>
-    <w:lsdException w:name="Colorful List Accent 3" w:semiHidden="0" w:uiPriority="72" w:unhideWhenUsed="0"/>
-    <w:lsdException w:name="Colorful Grid Accent 3" w:semiHidden="0" w:uiPriority="73" w:unhideWhenUsed="0"/>
-    <w:lsdException w:name="Light Shading Accent 4" w:semiHidden="0" w:uiPriority="60" w:unhideWhenUsed="0"/>
-    <w:lsdException w:name="Light List Accent 4" w:semiHidden="0" w:uiPriority="61" w:unhideWhenUsed="0"/>
-    <w:lsdException w:name="Light Grid Accent 4" w:semiHidden="0" w:uiPriority="62" w:unhideWhenUsed="0"/>
-    <w:lsdException w:name="Medium Shading 1 Accent 4" w:semiHidden="0" w:uiPriority="63" w:unhideWhenUsed="0"/>
-    <w:lsdException w:name="Medium Shading 2 Accent 4" w:semiHidden="0" w:uiPriority="64" w:unhideWhenUsed="0"/>
-    <w:lsdException w:name="Medium List 1 Accent 4" w:semiHidden="0" w:uiPriority="65" w:unhideWhenUsed="0"/>
-    <w:lsdException w:name="Medium List 2 Accent 4" w:semiHidden="0" w:uiPriority="66" w:unhideWhenUsed="0"/>
-    <w:lsdException w:name="Medium Grid 1 Accent 4" w:semiHidden="0" w:uiPriority="67" w:unhideWhenUsed="0"/>
-    <w:lsdException w:name="Medium Grid 2 Accent 4" w:semiHidden="0" w:uiPriority="68" w:unhideWhenUsed="0"/>
-    <w:lsdException w:name="Medium Grid 3 Accent 4" w:semiHidden="0" w:uiPriority="69" w:unhideWhenUsed="0"/>
-    <w:lsdException w:name="Dark List Accent 4" w:semiHidden="0" w:uiPriority="70" w:unhideWhenUsed="0"/>
-    <w:lsdException w:name="Colorful Shading Accent 4" w:semiHidden="0" w:uiPriority="71" w:unhideWhenUsed="0"/>
-    <w:lsdException w:name="Colorful List Accent 4" w:semiHidden="0" w:uiPriority="72" w:unhideWhenUsed="0"/>
-    <w:lsdException w:name="Colorful Grid Accent 4" w:semiHidden="0" w:uiPriority="73" w:unhideWhenUsed="0"/>
-    <w:lsdException w:name="Light Shading Accent 5" w:semiHidden="0" w:uiPriority="60" w:unhideWhenUsed="0"/>
-    <w:lsdException w:name="Light List Accent 5" w:semiHidden="0" w:uiPriority="61" w:unhideWhenUsed="0"/>
-    <w:lsdException w:name="Light Grid Accent 5" w:semiHidden="0" w:uiPriority="62" w:unhideWhenUsed="0"/>
-    <w:lsdException w:name="Medium Shading 1 Accent 5" w:semiHidden="0" w:uiPriority="63" w:unhideWhenUsed="0"/>
-    <w:lsdException w:name="Medium Shading 2 Accent 5" w:semiHidden="0" w:uiPriority="64" w:unhideWhenUsed="0"/>
-    <w:lsdException w:name="Medium List 1 Accent 5" w:semiHidden="0" w:uiPriority="65" w:unhideWhenUsed="0"/>
-    <w:lsdException w:name="Medium List 2 Accent 5" w:semiHidden="0" w:uiPriority="66" w:unhideWhenUsed="0"/>
-    <w:lsdException w:name="Medium Grid 1 Accent 5" w:semiHidden="0" w:uiPriority="67" w:unhideWhenUsed="0"/>
-    <w:lsdException w:name="Medium Grid 2 Accent 5" w:semiHidden="0" w:uiPriority="68" w:unhideWhenUsed="0"/>
-    <w:lsdException w:name="Medium Grid 3 Accent 5" w:semiHidden="0" w:uiPriority="69" w:unhideWhenUsed="0"/>
-    <w:lsdException w:name="Dark List Accent 5" w:semiHidden="0" w:uiPriority="70" w:unhideWhenUsed="0"/>
-    <w:lsdException w:name="Colorful Shading Accent 5" w:semiHidden="0" w:uiPriority="71" w:unhideWhenUsed="0"/>
-    <w:lsdException w:name="Colorful List Accent 5" w:semiHidden="0" w:uiPriority="72" w:unhideWhenUsed="0"/>
-    <w:lsdException w:name="Colorful Grid Accent 5" w:semiHidden="0" w:uiPriority="73" w:unhideWhenUsed="0"/>
-    <w:lsdException w:name="Light Shading Accent 6" w:semiHidden="0" w:uiPriority="60" w:unhideWhenUsed="0"/>
-    <w:lsdException w:name="Light List Accent 6" w:semiHidden="0" w:uiPriority="61" w:unhideWhenUsed="0"/>
-    <w:lsdException w:name="Light Grid Accent 6" w:semiHidden="0" w:uiPriority="62" w:unhideWhenUsed="0"/>
-    <w:lsdException w:name="Medium Shading 1 Accent 6" w:semiHidden="0" w:uiPriority="63" w:unhideWhenUsed="0"/>
-    <w:lsdException w:name="Medium Shading 2 Accent 6" w:semiHidden="0" w:uiPriority="64" w:unhideWhenUsed="0"/>
-    <w:lsdException w:name="Medium List 1 Accent 6" w:semiHidden="0" w:uiPriority="65" w:unhideWhenUsed="0"/>
-    <w:lsdException w:name="Medium List 2 Accent 6" w:semiHidden="0" w:uiPriority="66" w:unhideWhenUsed="0"/>
-    <w:lsdException w:name="Medium Grid 1 Accent 6" w:semiHidden="0" w:uiPriority="67" w:unhideWhenUsed="0"/>
-    <w:lsdException w:name="Medium Grid 2 Accent 6" w:semiHidden="0" w:uiPriority="68" w:unhideWhenUsed="0"/>
-    <w:lsdException w:name="Medium Grid 3 Accent 6" w:semiHidden="0" w:uiPriority="69" w:unhideWhenUsed="0"/>
-    <w:lsdException w:name="Dark List Accent 6" w:semiHidden="0" w:uiPriority="70" w:unhideWhenUsed="0"/>
-    <w:lsdException w:name="Colorful Shading Accent 6" w:semiHidden="0" w:uiPriority="71" w:unhideWhenUsed="0"/>
-    <w:lsdException w:name="Colorful List Accent 6" w:semiHidden="0" w:uiPriority="72" w:unhideWhenUsed="0"/>
-    <w:lsdException w:name="Colorful Grid Accent 6" w:semiHidden="0" w:uiPriority="73" w:unhideWhenUsed="0"/>
-    <w:lsdException w:name="Subtle Emphasis" w:semiHidden="0" w:uiPriority="19" w:unhideWhenUsed="0" w:qFormat="1"/>
-    <w:lsdException w:name="Intense Emphasis" w:semiHidden="0" w:uiPriority="21" w:unhideWhenUsed="0" w:qFormat="1"/>
-    <w:lsdException w:name="Subtle Reference" w:semiHidden="0" w:uiPriority="31" w:unhideWhenUsed="0" w:qFormat="1"/>
-    <w:lsdException w:name="Intense Reference" w:semiHidden="0" w:uiPriority="32" w:unhideWhenUsed="0" w:qFormat="1"/>
-    <w:lsdException w:name="Book Title" w:semiHidden="0" w:uiPriority="33" w:unhideWhenUsed="0" w:qFormat="1"/>
-    <w:lsdException w:name="Bibliography" w:uiPriority="37"/>
-    <w:lsdException w:name="TOC Heading" w:uiPriority="39" w:qFormat="1"/>
-  </w:latentStyles>
-  <w:style w:type="paragraph" w:default="1" w:styleId="Normal">
-    <w:name w:val="Normal"/>
-    <w:qFormat/>
-    <w:rsid w:val="003864CD"/>
-    <w:rPr>
-      <w:sz w:val="21"/>
-      <w:lang w:val="es-CO"/>
-    </w:rPr>
-  </w:style>
-  <w:style w:type="paragraph" w:styleId="Heading1">
-    <w:name w:val="heading 1"/>
-    <w:basedOn w:val="Normal"/>
-    <w:next w:val="Normal"/>
-    <w:link w:val="Heading1Char"/>
-    <w:uiPriority w:val="9"/>
-    <w:qFormat/>
-    <w:rsid w:val="003864CD"/>
-    <w:pPr>
-      <w:keepNext/>
-      <w:keepLines/>
-      <w:spacing w:before="360" w:after="0" w:line="240" w:lineRule="auto"/>
-      <w:outlineLvl w:val="0"/>
-    </w:pPr>
-    <w:rPr>
-      <w:rFonts w:asciiTheme="majorHAnsi" w:eastAsiaTheme="majorEastAsia" w:hAnsiTheme="majorHAnsi" w:cstheme="majorBidi"/>
-      <w:bCs/>
-      <w:color w:val="4F81BD" w:themeColor="accent1"/>
-      <w:spacing w:val="20"/>
-      <w:sz w:val="32"/>
-      <w:szCs w:val="28"/>
-    </w:rPr>
-  </w:style>
-  <w:style w:type="paragraph" w:styleId="Heading2">
-    <w:name w:val="heading 2"/>
-    <w:basedOn w:val="Normal"/>
-    <w:next w:val="Normal"/>
-    <w:link w:val="Heading2Char"/>
-    <w:uiPriority w:val="9"/>
-    <w:unhideWhenUsed/>
-    <w:qFormat/>
-    <w:rsid w:val="003864CD"/>
-    <w:pPr>
-      <w:keepNext/>
-      <w:keepLines/>
-      <w:spacing w:before="120" w:after="0" w:line="240" w:lineRule="auto"/>
-      <w:outlineLvl w:val="1"/>
-    </w:pPr>
-    <w:rPr>
-      <w:rFonts w:eastAsiaTheme="majorEastAsia" w:cstheme="majorBidi"/>
-      <w:b/>
-      <w:bCs/>
-      <w:color w:val="4F81BD" w:themeColor="accent1"/>
-      <w:sz w:val="28"/>
-      <w:szCs w:val="26"/>
-    </w:rPr>
-  </w:style>
-  <w:style w:type="paragraph" w:styleId="Heading3">
-    <w:name w:val="heading 3"/>
-    <w:basedOn w:val="Normal"/>
-    <w:next w:val="Normal"/>
-    <w:link w:val="Heading3Char"/>
-    <w:uiPriority w:val="9"/>
-    <w:unhideWhenUsed/>
-    <w:qFormat/>
-    <w:rsid w:val="003864CD"/>
-    <w:pPr>
-      <w:keepNext/>
-      <w:keepLines/>
-      <w:spacing w:before="20" w:after="0" w:line="240" w:lineRule="auto"/>
-      <w:outlineLvl w:val="2"/>
-    </w:pPr>
-    <w:rPr>
-      <w:rFonts w:asciiTheme="majorHAnsi" w:eastAsiaTheme="majorEastAsia" w:hAnsiTheme="majorHAnsi" w:cstheme="majorBidi"/>
-      <w:bCs/>
-      <w:color w:val="1F497D" w:themeColor="text2"/>
-      <w:spacing w:val="14"/>
-      <w:sz w:val="24"/>
-    </w:rPr>
-  </w:style>
-  <w:style w:type="paragraph" w:styleId="Heading4">
-    <w:name w:val="heading 4"/>
-    <w:basedOn w:val="Normal"/>
-    <w:next w:val="Normal"/>
-    <w:link w:val="Heading4Char"/>
-    <w:uiPriority w:val="9"/>
-    <w:unhideWhenUsed/>
-    <w:qFormat/>
-    <w:rsid w:val="003864CD"/>
-    <w:pPr>
-      <w:keepNext/>
-      <w:keepLines/>
-      <w:spacing w:before="200" w:after="0"/>
-      <w:outlineLvl w:val="3"/>
-    </w:pPr>
-    <w:rPr>
-      <w:rFonts w:eastAsiaTheme="majorEastAsia" w:cstheme="majorBidi"/>
-      <w:b/>
-      <w:bCs/>
-      <w:i/>
-      <w:iCs/>
-      <w:color w:val="000000"/>
-      <w:sz w:val="24"/>
-    </w:rPr>
-  </w:style>
-  <w:style w:type="character" w:default="1" w:styleId="DefaultParagraphFont">
-    <w:name w:val="Default Paragraph Font"/>
-    <w:uiPriority w:val="1"/>
-    <w:semiHidden/>
-    <w:unhideWhenUsed/>
-  </w:style>
-  <w:style w:type="table" w:default="1" w:styleId="TableNormal">
-    <w:name w:val="Normal Table"/>
-    <w:uiPriority w:val="99"/>
-    <w:semiHidden/>
-    <w:unhideWhenUsed/>
-    <w:tblPr>
-      <w:tblInd w:w="0" w:type="dxa"/>
-      <w:tblCellMar>
-        <w:top w:w="0" w:type="dxa"/>
-        <w:left w:w="108" w:type="dxa"/>
-        <w:bottom w:w="0" w:type="dxa"/>
-        <w:right w:w="108" w:type="dxa"/>
-      </w:tblCellMar>
-    </w:tblPr>
-  </w:style>
-  <w:style w:type="numbering" w:default="1" w:styleId="NoList">
-    <w:name w:val="No List"/>
-    <w:uiPriority w:val="99"/>
-    <w:semiHidden/>
-    <w:unhideWhenUsed/>
-  </w:style>
-  <w:style w:type="character" w:customStyle="1" w:styleId="Heading1Char">
-    <w:name w:val="Título 1 Car"/>
-    <w:basedOn w:val="DefaultParagraphFont"/>
-    <w:link w:val="Heading1"/>
-    <w:uiPriority w:val="9"/>
-    <w:rsid w:val="003864CD"/>
-    <w:rPr>
-      <w:rFonts w:asciiTheme="majorHAnsi" w:eastAsiaTheme="majorEastAsia" w:hAnsiTheme="majorHAnsi" w:cstheme="majorBidi"/>
-      <w:bCs/>
-      <w:color w:val="4F81BD" w:themeColor="accent1"/>
-      <w:spacing w:val="20"/>
-      <w:sz w:val="32"/>
-      <w:szCs w:val="28"/>
-      <w:lang w:val="es-CO"/>
-    </w:rPr>
-  </w:style>
-  <w:style w:type="character" w:customStyle="1" w:styleId="Heading2Char">
-    <w:name w:val="Título 2 Car"/>
-    <w:basedOn w:val="DefaultParagraphFont"/>
-    <w:link w:val="Heading2"/>
-    <w:uiPriority w:val="9"/>
-    <w:rsid w:val="003864CD"/>
-    <w:rPr>
-      <w:rFonts w:eastAsiaTheme="majorEastAsia" w:cstheme="majorBidi"/>
-      <w:b/>
-      <w:bCs/>
-      <w:color w:val="4F81BD" w:themeColor="accent1"/>
-      <w:sz w:val="28"/>
-      <w:szCs w:val="26"/>
-      <w:lang w:val="es-CO"/>
-    </w:rPr>
-  </w:style>
-  <w:style w:type="character" w:customStyle="1" w:styleId="Heading3Char">
-    <w:name w:val="Título 3 Car"/>
-    <w:basedOn w:val="DefaultParagraphFont"/>
-    <w:link w:val="Heading3"/>
-    <w:uiPriority w:val="9"/>
-    <w:rsid w:val="003864CD"/>
-    <w:rPr>
-      <w:rFonts w:asciiTheme="majorHAnsi" w:eastAsiaTheme="majorEastAsia" w:hAnsiTheme="majorHAnsi" w:cstheme="majorBidi"/>
-      <w:bCs/>
-      <w:color w:val="1F497D" w:themeColor="text2"/>
-      <w:spacing w:val="14"/>
-      <w:sz w:val="24"/>
-      <w:lang w:val="es-CO"/>
-    </w:rPr>
-  </w:style>
-  <w:style w:type="character" w:customStyle="1" w:styleId="Heading4Char">
-    <w:name w:val="Título 4 Car"/>
-    <w:basedOn w:val="DefaultParagraphFont"/>
-    <w:link w:val="Heading4"/>
-    <w:uiPriority w:val="9"/>
-    <w:rsid w:val="003864CD"/>
-    <w:rPr>
-      <w:rFonts w:eastAsiaTheme="majorEastAsia" w:cstheme="majorBidi"/>
-      <w:b/>
-      <w:bCs/>
-      <w:i/>
-      <w:iCs/>
-      <w:color w:val="000000"/>
-      <w:sz w:val="24"/>
-      <w:lang w:val="es-CO"/>
-    </w:rPr>
-  </w:style>
-  <w:style w:type="paragraph" w:styleId="ListParagraph">
-    <w:name w:val="List Paragraph"/>
-    <w:basedOn w:val="Normal"/>
-    <w:uiPriority w:val="34"/>
-    <w:qFormat/>
-    <w:rsid w:val="003864CD"/>
-    <w:pPr>
-      <w:spacing w:line="240" w:lineRule="auto"/>
-      <w:ind w:left="720" w:hanging="288"/>
-      <w:contextualSpacing/>
-    </w:pPr>
-    <w:rPr>
-      <w:color w:val="1F497D" w:themeColor="text2"/>
-    </w:rPr>
-  </w:style>
-  <w:style w:type="paragraph" w:styleId="NormalWeb">
-    <w:name w:val="Normal (Web)"/>
-    <w:basedOn w:val="Normal"/>
-    <w:uiPriority w:val="99"/>
-    <w:semiHidden/>
-    <w:unhideWhenUsed/>
-    <w:rsid w:val="003864CD"/>
-    <w:rPr>
-      <w:rFonts w:ascii="Times New Roman" w:hAnsi="Times New Roman" w:cs="Times New Roman"/>
-      <w:sz w:val="24"/>
-      <w:szCs w:val="24"/>
-    </w:rPr>
-  </w:style>
-  <w:style w:type="paragraph" w:styleId="BalloonText">
-    <w:name w:val="Balloon Text"/>
-    <w:basedOn w:val="Normal"/>
-    <w:link w:val="BalloonTextChar"/>
-    <w:uiPriority w:val="99"/>
-    <w:semiHidden/>
-    <w:unhideWhenUsed/>
-    <w:rsid w:val="00953B4E"/>
-    <w:pPr>
-      <w:spacing w:after="0" w:line="240" w:lineRule="auto"/>
-    </w:pPr>
-    <w:rPr>
-      <w:rFonts w:ascii="Tahoma" w:hAnsi="Tahoma" w:cs="Tahoma"/>
-      <w:sz w:val="16"/>
-      <w:szCs w:val="16"/>
-    </w:rPr>
-  </w:style>
-  <w:style w:type="character" w:customStyle="1" w:styleId="BalloonTextChar">
-    <w:name w:val="Texto de globo Car"/>
-    <w:basedOn w:val="DefaultParagraphFont"/>
-    <w:link w:val="BalloonText"/>
-    <w:uiPriority w:val="99"/>
-    <w:semiHidden/>
-    <w:rsid w:val="00953B4E"/>
-    <w:rPr>
-      <w:rFonts w:ascii="Tahoma" w:hAnsi="Tahoma" w:cs="Tahoma"/>
-      <w:sz w:val="16"/>
-      <w:szCs w:val="16"/>
       <w:lang w:val="es-CO"/>
     </w:rPr>
   </w:style>
@@ -6972,7 +6761,7 @@
 </file>
 
 <file path=customXml/itemProps1.xml><?xml version="1.0" encoding="utf-8"?>
-<ds:datastoreItem xmlns:ds="http://schemas.openxmlformats.org/officeDocument/2006/customXml" ds:itemID="{2498D737-2D4B-F142-8E7E-5347CC9D7139}">
+<ds:datastoreItem xmlns:ds="http://schemas.openxmlformats.org/officeDocument/2006/customXml" ds:itemID="{9E066E6B-1788-4BA5-AC3E-DAEE3AD2366B}">
   <ds:schemaRefs>
     <ds:schemaRef ds:uri="http://schemas.openxmlformats.org/officeDocument/2006/bibliography"/>
   </ds:schemaRefs>

</xml_diff>